<commit_message>
Completed instructions on microstrip antenna CAD
</commit_message>
<xml_diff>
--- a/CST_Guide.docx
+++ b/CST_Guide.docx
@@ -193,6 +193,98 @@
     </w:tbl>
     <w:p/>
     <w:p>
+      <w:r>
+        <w:t>Do add these two parameters as well:</w:t>
+      </w:r>
+    </w:p>
+    <w:tbl>
+      <w:tblPr>
+        <w:tblStyle w:val="TableGrid"/>
+        <w:tblW w:w="0" w:type="auto"/>
+        <w:tblLook w:val="04A0" w:firstRow="1" w:lastRow="0" w:firstColumn="1" w:lastColumn="0" w:noHBand="0" w:noVBand="1"/>
+      </w:tblPr>
+      <w:tblGrid>
+        <w:gridCol w:w="5395"/>
+        <w:gridCol w:w="5395"/>
+      </w:tblGrid>
+      <w:tr>
+        <w:tc>
+          <w:tcPr>
+            <w:tcW w:w="5395" w:type="dxa"/>
+          </w:tcPr>
+          <w:p>
+            <w:r>
+              <w:t>Name</w:t>
+            </w:r>
+          </w:p>
+        </w:tc>
+        <w:tc>
+          <w:tcPr>
+            <w:tcW w:w="5395" w:type="dxa"/>
+          </w:tcPr>
+          <w:p>
+            <w:r>
+              <w:t>Expression</w:t>
+            </w:r>
+          </w:p>
+        </w:tc>
+      </w:tr>
+      <w:tr>
+        <w:tc>
+          <w:tcPr>
+            <w:tcW w:w="5395" w:type="dxa"/>
+          </w:tcPr>
+          <w:p>
+            <w:proofErr w:type="spellStart"/>
+            <w:r>
+              <w:t>factorWf</w:t>
+            </w:r>
+            <w:proofErr w:type="spellEnd"/>
+          </w:p>
+        </w:tc>
+        <w:tc>
+          <w:tcPr>
+            <w:tcW w:w="5395" w:type="dxa"/>
+          </w:tcPr>
+          <w:p>
+            <w:r>
+              <w:t>14</w:t>
+            </w:r>
+          </w:p>
+        </w:tc>
+      </w:tr>
+      <w:tr>
+        <w:tc>
+          <w:tcPr>
+            <w:tcW w:w="5395" w:type="dxa"/>
+          </w:tcPr>
+          <w:p>
+            <w:proofErr w:type="spellStart"/>
+            <w:r>
+              <w:t>Wf</w:t>
+            </w:r>
+            <w:proofErr w:type="spellEnd"/>
+          </w:p>
+        </w:tc>
+        <w:tc>
+          <w:tcPr>
+            <w:tcW w:w="5395" w:type="dxa"/>
+          </w:tcPr>
+          <w:p>
+            <w:r>
+              <w:t>W/</w:t>
+            </w:r>
+            <w:proofErr w:type="spellStart"/>
+            <w:r>
+              <w:t>factorWf</w:t>
+            </w:r>
+            <w:proofErr w:type="spellEnd"/>
+          </w:p>
+        </w:tc>
+      </w:tr>
+    </w:tbl>
+    <w:p/>
+    <w:p>
       <w:pPr>
         <w:rPr>
           <w:b/>
@@ -434,6 +526,7 @@
           <w:i/>
           <w:iCs/>
         </w:rPr>
+        <w:lastRenderedPageBreak/>
         <w:t>General</w:t>
       </w:r>
     </w:p>
@@ -501,16 +594,7 @@
           <w:i/>
           <w:iCs/>
         </w:rPr>
-        <w:t>Conductivity: Only change tangent delta el. a</w:t>
-      </w:r>
-      <w:bookmarkStart w:id="0" w:name="_GoBack"/>
-      <w:bookmarkEnd w:id="0"/>
-      <w:r>
-        <w:rPr>
-          <w:i/>
-          <w:iCs/>
-        </w:rPr>
-        <w:t xml:space="preserve">nd at frequency as shown below. Do not change the rest. </w:t>
+        <w:t xml:space="preserve">Conductivity: Only change tangent delta el. and at frequency as shown below. Do not change the rest. </w:t>
       </w:r>
       <w:r>
         <w:t xml:space="preserve"> </w:t>
@@ -521,7 +605,6 @@
         <w:rPr>
           <w:noProof/>
         </w:rPr>
-        <w:lastRenderedPageBreak/>
         <w:drawing>
           <wp:inline distT="0" distB="0" distL="0" distR="0" wp14:anchorId="4F104BAC" wp14:editId="2C832D1E">
             <wp:extent cx="2834640" cy="3804108"/>
@@ -566,13 +649,494 @@
         </w:drawing>
       </w:r>
     </w:p>
+    <w:p>
+      <w:pPr>
+        <w:rPr>
+          <w:b/>
+          <w:bCs/>
+        </w:rPr>
+      </w:pPr>
+      <w:r>
+        <w:rPr>
+          <w:b/>
+          <w:bCs/>
+        </w:rPr>
+        <w:t>Step 3: Create the ground plane</w:t>
+      </w:r>
+    </w:p>
+    <w:p>
+      <w:r>
+        <w:t>Click on either side of the substrate and extrude annealed copper at a height of t.</w:t>
+      </w:r>
+    </w:p>
+    <w:p>
+      <w:pPr>
+        <w:rPr>
+          <w:b/>
+          <w:bCs/>
+        </w:rPr>
+      </w:pPr>
+      <w:r>
+        <w:rPr>
+          <w:b/>
+          <w:bCs/>
+        </w:rPr>
+        <w:t>Step 4: Create the antenna</w:t>
+      </w:r>
+    </w:p>
+    <w:p>
+      <w:r>
+        <w:t>Pick the face of the other side (the side that was not involved in Step 3).</w:t>
+      </w:r>
+    </w:p>
+    <w:p>
+      <w:r>
+        <w:t>Align the WCS plane on the face picked.</w:t>
+      </w:r>
+    </w:p>
+    <w:p>
+      <w:r>
+        <w:t>Create the patch antenna made of annealed copper with the following parameters:</w:t>
+      </w:r>
+    </w:p>
+    <w:tbl>
+      <w:tblPr>
+        <w:tblStyle w:val="TableGrid"/>
+        <w:tblW w:w="0" w:type="auto"/>
+        <w:tblLook w:val="04A0" w:firstRow="1" w:lastRow="0" w:firstColumn="1" w:lastColumn="0" w:noHBand="0" w:noVBand="1"/>
+      </w:tblPr>
+      <w:tblGrid>
+        <w:gridCol w:w="2697"/>
+        <w:gridCol w:w="2697"/>
+        <w:gridCol w:w="2698"/>
+        <w:gridCol w:w="2698"/>
+      </w:tblGrid>
+      <w:tr>
+        <w:tc>
+          <w:tcPr>
+            <w:tcW w:w="2697" w:type="dxa"/>
+          </w:tcPr>
+          <w:p>
+            <w:proofErr w:type="spellStart"/>
+            <w:r>
+              <w:t>Umin</w:t>
+            </w:r>
+            <w:proofErr w:type="spellEnd"/>
+            <w:r>
+              <w:t>:</w:t>
+            </w:r>
+          </w:p>
+        </w:tc>
+        <w:tc>
+          <w:tcPr>
+            <w:tcW w:w="2697" w:type="dxa"/>
+          </w:tcPr>
+          <w:p>
+            <w:r>
+              <w:t>-W/2</w:t>
+            </w:r>
+          </w:p>
+        </w:tc>
+        <w:tc>
+          <w:tcPr>
+            <w:tcW w:w="2698" w:type="dxa"/>
+          </w:tcPr>
+          <w:p>
+            <w:proofErr w:type="spellStart"/>
+            <w:r>
+              <w:t>Umax</w:t>
+            </w:r>
+            <w:proofErr w:type="spellEnd"/>
+            <w:r>
+              <w:t>:</w:t>
+            </w:r>
+          </w:p>
+        </w:tc>
+        <w:tc>
+          <w:tcPr>
+            <w:tcW w:w="2698" w:type="dxa"/>
+          </w:tcPr>
+          <w:p>
+            <w:r>
+              <w:t>W/2</w:t>
+            </w:r>
+          </w:p>
+        </w:tc>
+      </w:tr>
+      <w:tr>
+        <w:tc>
+          <w:tcPr>
+            <w:tcW w:w="2697" w:type="dxa"/>
+          </w:tcPr>
+          <w:p>
+            <w:proofErr w:type="spellStart"/>
+            <w:r>
+              <w:t>Vmin</w:t>
+            </w:r>
+            <w:proofErr w:type="spellEnd"/>
+          </w:p>
+        </w:tc>
+        <w:tc>
+          <w:tcPr>
+            <w:tcW w:w="2697" w:type="dxa"/>
+          </w:tcPr>
+          <w:p>
+            <w:r>
+              <w:t>-L/2</w:t>
+            </w:r>
+          </w:p>
+        </w:tc>
+        <w:tc>
+          <w:tcPr>
+            <w:tcW w:w="2698" w:type="dxa"/>
+          </w:tcPr>
+          <w:p>
+            <w:r>
+              <w:t>Vmax:</w:t>
+            </w:r>
+          </w:p>
+        </w:tc>
+        <w:tc>
+          <w:tcPr>
+            <w:tcW w:w="2698" w:type="dxa"/>
+          </w:tcPr>
+          <w:p>
+            <w:r>
+              <w:t>L/2</w:t>
+            </w:r>
+          </w:p>
+        </w:tc>
+      </w:tr>
+      <w:tr>
+        <w:tc>
+          <w:tcPr>
+            <w:tcW w:w="2697" w:type="dxa"/>
+          </w:tcPr>
+          <w:p>
+            <w:proofErr w:type="spellStart"/>
+            <w:r>
+              <w:t>Wmin</w:t>
+            </w:r>
+            <w:proofErr w:type="spellEnd"/>
+            <w:r>
+              <w:t>:</w:t>
+            </w:r>
+          </w:p>
+        </w:tc>
+        <w:tc>
+          <w:tcPr>
+            <w:tcW w:w="2697" w:type="dxa"/>
+          </w:tcPr>
+          <w:p>
+            <w:r>
+              <w:t>0</w:t>
+            </w:r>
+          </w:p>
+        </w:tc>
+        <w:tc>
+          <w:tcPr>
+            <w:tcW w:w="2698" w:type="dxa"/>
+          </w:tcPr>
+          <w:p>
+            <w:proofErr w:type="spellStart"/>
+            <w:r>
+              <w:t>Wmax</w:t>
+            </w:r>
+            <w:proofErr w:type="spellEnd"/>
+            <w:r>
+              <w:t>:</w:t>
+            </w:r>
+          </w:p>
+        </w:tc>
+        <w:tc>
+          <w:tcPr>
+            <w:tcW w:w="2698" w:type="dxa"/>
+          </w:tcPr>
+          <w:p>
+            <w:r>
+              <w:t>h</w:t>
+            </w:r>
+          </w:p>
+        </w:tc>
+      </w:tr>
+    </w:tbl>
     <w:p/>
-    <w:p/>
-    <w:p/>
-    <w:p/>
-    <w:p/>
-    <w:p/>
-    <w:p/>
+    <w:p>
+      <w:pPr>
+        <w:rPr>
+          <w:b/>
+          <w:bCs/>
+        </w:rPr>
+      </w:pPr>
+      <w:r>
+        <w:rPr>
+          <w:b/>
+          <w:bCs/>
+        </w:rPr>
+        <w:t>Step 5: Create the microstrip feed</w:t>
+      </w:r>
+    </w:p>
+    <w:p>
+      <w:pPr>
+        <w:rPr>
+          <w:color w:val="FF0000"/>
+        </w:rPr>
+      </w:pPr>
+      <w:r>
+        <w:rPr>
+          <w:color w:val="FF0000"/>
+        </w:rPr>
+        <w:t>Do not realign the WCS plane from the previous step.</w:t>
+      </w:r>
+    </w:p>
+    <w:p>
+      <w:r>
+        <w:t>Using the previous WCS plane, make the microstrip feed using annealed copper with the following parameters:</w:t>
+      </w:r>
+    </w:p>
+    <w:tbl>
+      <w:tblPr>
+        <w:tblStyle w:val="TableGrid"/>
+        <w:tblW w:w="0" w:type="auto"/>
+        <w:tblLook w:val="04A0" w:firstRow="1" w:lastRow="0" w:firstColumn="1" w:lastColumn="0" w:noHBand="0" w:noVBand="1"/>
+      </w:tblPr>
+      <w:tblGrid>
+        <w:gridCol w:w="2697"/>
+        <w:gridCol w:w="2697"/>
+        <w:gridCol w:w="2698"/>
+        <w:gridCol w:w="2698"/>
+      </w:tblGrid>
+      <w:tr>
+        <w:tc>
+          <w:tcPr>
+            <w:tcW w:w="2697" w:type="dxa"/>
+          </w:tcPr>
+          <w:p>
+            <w:proofErr w:type="spellStart"/>
+            <w:r>
+              <w:t>Umin</w:t>
+            </w:r>
+            <w:proofErr w:type="spellEnd"/>
+            <w:r>
+              <w:t>:</w:t>
+            </w:r>
+          </w:p>
+        </w:tc>
+        <w:tc>
+          <w:tcPr>
+            <w:tcW w:w="2697" w:type="dxa"/>
+          </w:tcPr>
+          <w:p>
+            <w:r>
+              <w:t>-</w:t>
+            </w:r>
+            <w:proofErr w:type="spellStart"/>
+            <w:r>
+              <w:t>W</w:t>
+            </w:r>
+            <w:r>
+              <w:t>f</w:t>
+            </w:r>
+            <w:proofErr w:type="spellEnd"/>
+            <w:r>
+              <w:t>/2</w:t>
+            </w:r>
+          </w:p>
+        </w:tc>
+        <w:tc>
+          <w:tcPr>
+            <w:tcW w:w="2698" w:type="dxa"/>
+          </w:tcPr>
+          <w:p>
+            <w:proofErr w:type="spellStart"/>
+            <w:r>
+              <w:t>Umax</w:t>
+            </w:r>
+            <w:proofErr w:type="spellEnd"/>
+            <w:r>
+              <w:t>:</w:t>
+            </w:r>
+          </w:p>
+        </w:tc>
+        <w:tc>
+          <w:tcPr>
+            <w:tcW w:w="2698" w:type="dxa"/>
+          </w:tcPr>
+          <w:p>
+            <w:proofErr w:type="spellStart"/>
+            <w:r>
+              <w:t>W</w:t>
+            </w:r>
+            <w:r>
+              <w:t>f</w:t>
+            </w:r>
+            <w:proofErr w:type="spellEnd"/>
+            <w:r>
+              <w:t>/2</w:t>
+            </w:r>
+          </w:p>
+        </w:tc>
+      </w:tr>
+      <w:tr>
+        <w:tc>
+          <w:tcPr>
+            <w:tcW w:w="2697" w:type="dxa"/>
+          </w:tcPr>
+          <w:p>
+            <w:proofErr w:type="spellStart"/>
+            <w:r>
+              <w:t>Vmin</w:t>
+            </w:r>
+            <w:proofErr w:type="spellEnd"/>
+          </w:p>
+        </w:tc>
+        <w:tc>
+          <w:tcPr>
+            <w:tcW w:w="2697" w:type="dxa"/>
+          </w:tcPr>
+          <w:p>
+            <w:r>
+              <w:t>-</w:t>
+            </w:r>
+            <w:r>
+              <w:t>L/2-DeltaL/2</w:t>
+            </w:r>
+          </w:p>
+        </w:tc>
+        <w:tc>
+          <w:tcPr>
+            <w:tcW w:w="2698" w:type="dxa"/>
+          </w:tcPr>
+          <w:p>
+            <w:r>
+              <w:t>Vmax:</w:t>
+            </w:r>
+          </w:p>
+        </w:tc>
+        <w:tc>
+          <w:tcPr>
+            <w:tcW w:w="2698" w:type="dxa"/>
+          </w:tcPr>
+          <w:p>
+            <w:r>
+              <w:t>-L/2</w:t>
+            </w:r>
+          </w:p>
+        </w:tc>
+      </w:tr>
+      <w:tr>
+        <w:tc>
+          <w:tcPr>
+            <w:tcW w:w="2697" w:type="dxa"/>
+          </w:tcPr>
+          <w:p>
+            <w:proofErr w:type="spellStart"/>
+            <w:r>
+              <w:t>Wmin</w:t>
+            </w:r>
+            <w:proofErr w:type="spellEnd"/>
+            <w:r>
+              <w:t>:</w:t>
+            </w:r>
+          </w:p>
+        </w:tc>
+        <w:tc>
+          <w:tcPr>
+            <w:tcW w:w="2697" w:type="dxa"/>
+          </w:tcPr>
+          <w:p>
+            <w:r>
+              <w:t>0</w:t>
+            </w:r>
+          </w:p>
+        </w:tc>
+        <w:tc>
+          <w:tcPr>
+            <w:tcW w:w="2698" w:type="dxa"/>
+          </w:tcPr>
+          <w:p>
+            <w:proofErr w:type="spellStart"/>
+            <w:r>
+              <w:t>Wmax</w:t>
+            </w:r>
+            <w:proofErr w:type="spellEnd"/>
+            <w:r>
+              <w:t>:</w:t>
+            </w:r>
+          </w:p>
+        </w:tc>
+        <w:tc>
+          <w:tcPr>
+            <w:tcW w:w="2698" w:type="dxa"/>
+          </w:tcPr>
+          <w:p>
+            <w:r>
+              <w:t>h</w:t>
+            </w:r>
+          </w:p>
+        </w:tc>
+      </w:tr>
+    </w:tbl>
+    <w:p>
+      <w:pPr>
+        <w:rPr>
+          <w:b/>
+          <w:bCs/>
+        </w:rPr>
+      </w:pPr>
+      <w:r>
+        <w:rPr>
+          <w:b/>
+          <w:bCs/>
+        </w:rPr>
+        <w:lastRenderedPageBreak/>
+        <w:t>Step 6: Add the microstrip feed and the patch antenna.</w:t>
+      </w:r>
+    </w:p>
+    <w:p>
+      <w:pPr>
+        <w:rPr>
+          <w:b/>
+          <w:bCs/>
+        </w:rPr>
+      </w:pPr>
+      <w:r>
+        <w:rPr>
+          <w:b/>
+          <w:bCs/>
+        </w:rPr>
+        <w:t>Step 7:</w:t>
+      </w:r>
+      <w:r>
+        <w:rPr>
+          <w:b/>
+          <w:bCs/>
+        </w:rPr>
+        <w:t xml:space="preserve"> Create a waveguide port</w:t>
+      </w:r>
+    </w:p>
+    <w:p>
+      <w:r>
+        <w:t>Pick the cross section of the microstrip feed.</w:t>
+      </w:r>
+    </w:p>
+    <w:p>
+      <w:r>
+        <w:t xml:space="preserve">Create a waveguide port, with the change the entry on </w:t>
+      </w:r>
+      <w:proofErr w:type="spellStart"/>
+      <w:r>
+        <w:t>Ymin</w:t>
+      </w:r>
+      <w:proofErr w:type="spellEnd"/>
+      <w:r>
+        <w:t xml:space="preserve"> from 0 to t + h.</w:t>
+      </w:r>
+    </w:p>
+    <w:p>
+      <w:bookmarkStart w:id="0" w:name="_GoBack"/>
+      <w:bookmarkEnd w:id="0"/>
+    </w:p>
     <w:sectPr>
       <w:pgSz w:w="12240" w:h="15840"/>
       <w:pgMar w:top="720" w:right="720" w:bottom="720" w:left="720" w:header="720" w:footer="720" w:gutter="0"/>
@@ -706,6 +1270,7 @@
     <w:lsdException w:name="HTML Sample" w:semiHidden="1" w:unhideWhenUsed="1"/>
     <w:lsdException w:name="HTML Typewriter" w:semiHidden="1" w:unhideWhenUsed="1"/>
     <w:lsdException w:name="HTML Variable" w:semiHidden="1" w:unhideWhenUsed="1"/>
+    <w:lsdException w:name="Normal Table" w:semiHidden="1" w:unhideWhenUsed="1"/>
     <w:lsdException w:name="annotation subject" w:semiHidden="1" w:unhideWhenUsed="1"/>
     <w:lsdException w:name="No List" w:semiHidden="1" w:unhideWhenUsed="1"/>
     <w:lsdException w:name="Outline List 1" w:semiHidden="1" w:unhideWhenUsed="1"/>
@@ -751,9 +1316,11 @@
     <w:lsdException w:name="Table Subtle 1" w:semiHidden="1" w:unhideWhenUsed="1"/>
     <w:lsdException w:name="Table Subtle 2" w:semiHidden="1" w:unhideWhenUsed="1"/>
     <w:lsdException w:name="Table Web 1" w:semiHidden="1" w:unhideWhenUsed="1"/>
+    <w:lsdException w:name="Table Web 2" w:semiHidden="1" w:unhideWhenUsed="1"/>
     <w:lsdException w:name="Table Web 3" w:semiHidden="1" w:unhideWhenUsed="1"/>
     <w:lsdException w:name="Balloon Text" w:semiHidden="1" w:unhideWhenUsed="1"/>
     <w:lsdException w:name="Table Grid" w:uiPriority="39"/>
+    <w:lsdException w:name="Table Theme" w:semiHidden="1" w:unhideWhenUsed="1"/>
     <w:lsdException w:name="Placeholder Text" w:semiHidden="1"/>
     <w:lsdException w:name="No Spacing" w:uiPriority="1" w:qFormat="1"/>
     <w:lsdException w:name="Light Shading" w:uiPriority="60"/>

</xml_diff>

<commit_message>
Updated guide (completed prior to typos)
</commit_message>
<xml_diff>
--- a/CST_Guide.docx
+++ b/CST_Guide.docx
@@ -49,6 +49,21 @@
           <w:b/>
           <w:bCs/>
         </w:rPr>
+        <w:t>SECTION 1: MICROSTRIP CAD</w:t>
+      </w:r>
+    </w:p>
+    <w:p>
+      <w:pPr>
+        <w:rPr>
+          <w:b/>
+          <w:bCs/>
+        </w:rPr>
+      </w:pPr>
+      <w:r>
+        <w:rPr>
+          <w:b/>
+          <w:bCs/>
+        </w:rPr>
         <w:t>Step 1: Enter parameters as shown below.</w:t>
       </w:r>
     </w:p>
@@ -58,10 +73,10 @@
           <w:noProof/>
         </w:rPr>
         <w:drawing>
-          <wp:inline distT="0" distB="0" distL="0" distR="0" wp14:anchorId="279A24C4" wp14:editId="043A72B3">
-            <wp:extent cx="6858000" cy="3857625"/>
-            <wp:effectExtent l="0" t="0" r="0" b="9525"/>
-            <wp:docPr id="1" name="Picture 1"/>
+          <wp:inline distT="0" distB="0" distL="0" distR="0" wp14:anchorId="72A1715A" wp14:editId="5703AC69">
+            <wp:extent cx="6858000" cy="3394075"/>
+            <wp:effectExtent l="0" t="0" r="0" b="0"/>
+            <wp:docPr id="3" name="Picture 3"/>
             <wp:cNvGraphicFramePr>
               <a:graphicFrameLocks xmlns:a="http://schemas.openxmlformats.org/drawingml/2006/main" noChangeAspect="1"/>
             </wp:cNvGraphicFramePr>
@@ -73,7 +88,7 @@
                     <pic:cNvPicPr/>
                   </pic:nvPicPr>
                   <pic:blipFill>
-                    <a:blip r:embed="rId4"/>
+                    <a:blip r:embed="rId5"/>
                     <a:stretch>
                       <a:fillRect/>
                     </a:stretch>
@@ -81,7 +96,7 @@
                   <pic:spPr>
                     <a:xfrm>
                       <a:off x="0" y="0"/>
-                      <a:ext cx="6858000" cy="3857625"/>
+                      <a:ext cx="6858000" cy="3394075"/>
                     </a:xfrm>
                     <a:prstGeom prst="rect">
                       <a:avLst/>
@@ -186,6 +201,58 @@
             <w:proofErr w:type="spellEnd"/>
             <w:r>
               <w:t xml:space="preserve"> - 1) * ((1 + 12 * h / W) ^ (-1 / 2)) / 2 - 0.258) * (W / h + 0.8))</w:t>
+            </w:r>
+          </w:p>
+        </w:tc>
+      </w:tr>
+    </w:tbl>
+    <w:p/>
+    <w:p>
+      <w:r>
+        <w:t>The very long expression for L is</w:t>
+      </w:r>
+    </w:p>
+    <w:tbl>
+      <w:tblPr>
+        <w:tblStyle w:val="TableGrid"/>
+        <w:tblW w:w="0" w:type="auto"/>
+        <w:tblLook w:val="04A0" w:firstRow="1" w:lastRow="0" w:firstColumn="1" w:lastColumn="0" w:noHBand="0" w:noVBand="1"/>
+      </w:tblPr>
+      <w:tblGrid>
+        <w:gridCol w:w="10790"/>
+      </w:tblGrid>
+      <w:tr>
+        <w:tc>
+          <w:tcPr>
+            <w:tcW w:w="10790" w:type="dxa"/>
+          </w:tcPr>
+          <w:p>
+            <w:r>
+              <w:t>(v0 / (2 * f * (10^6) * (((</w:t>
+            </w:r>
+            <w:proofErr w:type="spellStart"/>
+            <w:r>
+              <w:t>epsilonrelative</w:t>
+            </w:r>
+            <w:proofErr w:type="spellEnd"/>
+            <w:r>
+              <w:t xml:space="preserve"> + 1) / 2 + (</w:t>
+            </w:r>
+            <w:proofErr w:type="spellStart"/>
+            <w:r>
+              <w:t>epsilonrelative</w:t>
+            </w:r>
+            <w:proofErr w:type="spellEnd"/>
+            <w:r>
+              <w:t xml:space="preserve"> - 1) * ((1 + 12 * h / W) ^ (-1 / 2)) / 2) ^ (1 / 2))</w:t>
+            </w:r>
+            <w:proofErr w:type="gramStart"/>
+            <w:r>
+              <w:t>))*</w:t>
+            </w:r>
+            <w:proofErr w:type="gramEnd"/>
+            <w:r>
+              <w:t>1000</w:t>
             </w:r>
           </w:p>
         </w:tc>
@@ -526,7 +593,6 @@
           <w:i/>
           <w:iCs/>
         </w:rPr>
-        <w:lastRenderedPageBreak/>
         <w:t>General</w:t>
       </w:r>
     </w:p>
@@ -601,6 +667,9 @@
       </w:r>
     </w:p>
     <w:p>
+      <w:pPr>
+        <w:jc w:val="center"/>
+      </w:pPr>
       <w:r>
         <w:rPr>
           <w:noProof/>
@@ -621,7 +690,7 @@
                     <pic:cNvPicPr/>
                   </pic:nvPicPr>
                   <pic:blipFill rotWithShape="1">
-                    <a:blip r:embed="rId5"/>
+                    <a:blip r:embed="rId6"/>
                     <a:srcRect l="5000" t="13235" r="65111" b="15457"/>
                     <a:stretch/>
                   </pic:blipFill>
@@ -914,6 +983,7 @@
           <w:p>
             <w:proofErr w:type="spellStart"/>
             <w:r>
+              <w:lastRenderedPageBreak/>
               <w:t>Umin</w:t>
             </w:r>
             <w:proofErr w:type="spellEnd"/>
@@ -932,10 +1002,7 @@
             </w:r>
             <w:proofErr w:type="spellStart"/>
             <w:r>
-              <w:t>W</w:t>
-            </w:r>
-            <w:r>
-              <w:t>f</w:t>
+              <w:t>Wf</w:t>
             </w:r>
             <w:proofErr w:type="spellEnd"/>
             <w:r>
@@ -965,10 +1032,7 @@
           <w:p>
             <w:proofErr w:type="spellStart"/>
             <w:r>
-              <w:t>W</w:t>
-            </w:r>
-            <w:r>
-              <w:t>f</w:t>
+              <w:t>Wf</w:t>
             </w:r>
             <w:proofErr w:type="spellEnd"/>
             <w:r>
@@ -996,10 +1060,7 @@
           </w:tcPr>
           <w:p>
             <w:r>
-              <w:t>-</w:t>
-            </w:r>
-            <w:r>
-              <w:t>L/2-DeltaL/2</w:t>
+              <w:t>-L/2-DeltaL/2</w:t>
             </w:r>
           </w:p>
         </w:tc>
@@ -1084,56 +1145,838 @@
           <w:bCs/>
         </w:rPr>
       </w:pPr>
+    </w:p>
+    <w:p>
+      <w:pPr>
+        <w:rPr>
+          <w:b/>
+          <w:bCs/>
+        </w:rPr>
+      </w:pPr>
+      <w:r>
+        <w:rPr>
+          <w:b/>
+          <w:bCs/>
+        </w:rPr>
+        <w:t>Step 6: Add the microstrip feed and the patch antenna.</w:t>
+      </w:r>
+    </w:p>
+    <w:p>
+      <w:pPr>
+        <w:rPr>
+          <w:b/>
+          <w:bCs/>
+        </w:rPr>
+      </w:pPr>
+      <w:r>
+        <w:rPr>
+          <w:b/>
+          <w:bCs/>
+        </w:rPr>
+        <w:t>Step 7:</w:t>
+      </w:r>
+      <w:r>
+        <w:rPr>
+          <w:b/>
+          <w:bCs/>
+        </w:rPr>
+        <w:t xml:space="preserve"> Create a waveguide port</w:t>
+      </w:r>
+    </w:p>
+    <w:p>
+      <w:r>
+        <w:t>Pick the cross section of the microstrip feed.</w:t>
+      </w:r>
+    </w:p>
+    <w:p>
+      <w:r>
+        <w:t xml:space="preserve">Create a waveguide port, with the change the entry on </w:t>
+      </w:r>
+      <w:proofErr w:type="spellStart"/>
+      <w:r>
+        <w:t>Ymin</w:t>
+      </w:r>
+      <w:proofErr w:type="spellEnd"/>
+      <w:r>
+        <w:t xml:space="preserve"> from 0 to t + h.</w:t>
+      </w:r>
+    </w:p>
+    <w:p>
+      <w:pPr>
+        <w:rPr>
+          <w:b/>
+          <w:bCs/>
+        </w:rPr>
+      </w:pPr>
+      <w:r>
+        <w:rPr>
+          <w:b/>
+          <w:bCs/>
+        </w:rPr>
+        <w:t>SECTION 2: DUPLICATING THE MICROSTRIP CAD</w:t>
+      </w:r>
+    </w:p>
+    <w:p>
+      <w:pPr>
+        <w:rPr>
+          <w:color w:val="FF0000"/>
+        </w:rPr>
+      </w:pPr>
+      <w:r>
+        <w:rPr>
+          <w:color w:val="FF0000"/>
+        </w:rPr>
+        <w:t>You are recommended to save the work in Section 1, then use the ‘Save As’ option to save the work done in this section in a separate file.</w:t>
+      </w:r>
+    </w:p>
+    <w:p>
+      <w:r>
+        <w:t>On ‘Navigation Tree’ on your left, expand the ‘Components’ tab until it is fully expanded.</w:t>
+      </w:r>
+    </w:p>
+    <w:p>
+      <w:r>
+        <w:t>You would see ‘BLOOD’, ‘GROUND PLANE’, ‘PATCH ANTENNA’. Do the following steps:</w:t>
+      </w:r>
+    </w:p>
+    <w:tbl>
+      <w:tblPr>
+        <w:tblStyle w:val="TableGrid"/>
+        <w:tblW w:w="0" w:type="auto"/>
+        <w:tblLook w:val="04A0" w:firstRow="1" w:lastRow="0" w:firstColumn="1" w:lastColumn="0" w:noHBand="0" w:noVBand="1"/>
+      </w:tblPr>
+      <w:tblGrid>
+        <w:gridCol w:w="2697"/>
+        <w:gridCol w:w="8093"/>
+      </w:tblGrid>
+      <w:tr>
+        <w:tc>
+          <w:tcPr>
+            <w:tcW w:w="2697" w:type="dxa"/>
+          </w:tcPr>
+          <w:p>
+            <w:r>
+              <w:t>Component</w:t>
+            </w:r>
+          </w:p>
+        </w:tc>
+        <w:tc>
+          <w:tcPr>
+            <w:tcW w:w="8093" w:type="dxa"/>
+          </w:tcPr>
+          <w:p>
+            <w:r>
+              <w:t>Steps</w:t>
+            </w:r>
+          </w:p>
+        </w:tc>
+      </w:tr>
+      <w:tr>
+        <w:tc>
+          <w:tcPr>
+            <w:tcW w:w="2697" w:type="dxa"/>
+          </w:tcPr>
+          <w:p>
+            <w:r>
+              <w:t>BLOOD</w:t>
+            </w:r>
+          </w:p>
+        </w:tc>
+        <w:tc>
+          <w:tcPr>
+            <w:tcW w:w="8093" w:type="dxa"/>
+          </w:tcPr>
+          <w:p>
+            <w:pPr>
+              <w:pStyle w:val="ListParagraph"/>
+              <w:numPr>
+                <w:ilvl w:val="0"/>
+                <w:numId w:val="1"/>
+              </w:numPr>
+            </w:pPr>
+            <w:r>
+              <w:t>Click on the component on the Navigation Tree</w:t>
+            </w:r>
+          </w:p>
+          <w:p>
+            <w:pPr>
+              <w:pStyle w:val="ListParagraph"/>
+              <w:numPr>
+                <w:ilvl w:val="0"/>
+                <w:numId w:val="1"/>
+              </w:numPr>
+            </w:pPr>
+            <w:r>
+              <w:t>Hit CTRL + T on your keyboard</w:t>
+            </w:r>
+          </w:p>
+          <w:p>
+            <w:pPr>
+              <w:pStyle w:val="ListParagraph"/>
+              <w:numPr>
+                <w:ilvl w:val="0"/>
+                <w:numId w:val="1"/>
+              </w:numPr>
+            </w:pPr>
+            <w:r>
+              <w:t xml:space="preserve">Ensure that ‘Copy’ is checked, and translate by W = </w:t>
+            </w:r>
+            <w:proofErr w:type="spellStart"/>
+            <w:r>
+              <w:rPr>
+                <w:b/>
+                <w:bCs/>
+              </w:rPr>
+              <w:t>th</w:t>
+            </w:r>
+            <w:proofErr w:type="spellEnd"/>
+            <w:r>
+              <w:rPr>
+                <w:b/>
+                <w:bCs/>
+              </w:rPr>
+              <w:t xml:space="preserve"> + t</w:t>
+            </w:r>
+            <w:r>
+              <w:t>.</w:t>
+            </w:r>
+          </w:p>
+        </w:tc>
+      </w:tr>
+      <w:tr>
+        <w:tc>
+          <w:tcPr>
+            <w:tcW w:w="2697" w:type="dxa"/>
+          </w:tcPr>
+          <w:p>
+            <w:r>
+              <w:t>GROUND PLANE</w:t>
+            </w:r>
+          </w:p>
+        </w:tc>
+        <w:tc>
+          <w:tcPr>
+            <w:tcW w:w="8093" w:type="dxa"/>
+          </w:tcPr>
+          <w:p>
+            <w:pPr>
+              <w:pStyle w:val="ListParagraph"/>
+              <w:numPr>
+                <w:ilvl w:val="0"/>
+                <w:numId w:val="2"/>
+              </w:numPr>
+            </w:pPr>
+            <w:r>
+              <w:t>Click on the component on the Navigation Tree</w:t>
+            </w:r>
+          </w:p>
+          <w:p>
+            <w:pPr>
+              <w:pStyle w:val="ListParagraph"/>
+              <w:numPr>
+                <w:ilvl w:val="0"/>
+                <w:numId w:val="2"/>
+              </w:numPr>
+            </w:pPr>
+            <w:r>
+              <w:t>Hit CTRL + T on your keyboard</w:t>
+            </w:r>
+          </w:p>
+          <w:p>
+            <w:pPr>
+              <w:pStyle w:val="ListParagraph"/>
+              <w:numPr>
+                <w:ilvl w:val="0"/>
+                <w:numId w:val="2"/>
+              </w:numPr>
+            </w:pPr>
+            <w:r>
+              <w:t xml:space="preserve">Ensure that ‘Copy’ is checked, and translate by W = </w:t>
+            </w:r>
+            <w:proofErr w:type="spellStart"/>
+            <w:r>
+              <w:rPr>
+                <w:b/>
+                <w:bCs/>
+              </w:rPr>
+              <w:t>th</w:t>
+            </w:r>
+            <w:proofErr w:type="spellEnd"/>
+            <w:r>
+              <w:rPr>
+                <w:b/>
+                <w:bCs/>
+              </w:rPr>
+              <w:t xml:space="preserve"> + </w:t>
+            </w:r>
+            <w:r>
+              <w:rPr>
+                <w:b/>
+                <w:bCs/>
+              </w:rPr>
+              <w:t xml:space="preserve">2 * </w:t>
+            </w:r>
+            <w:r>
+              <w:rPr>
+                <w:b/>
+                <w:bCs/>
+              </w:rPr>
+              <w:t>t</w:t>
+            </w:r>
+            <w:r>
+              <w:rPr>
+                <w:b/>
+                <w:bCs/>
+              </w:rPr>
+              <w:t xml:space="preserve"> + h</w:t>
+            </w:r>
+            <w:r>
+              <w:t>.</w:t>
+            </w:r>
+          </w:p>
+        </w:tc>
+      </w:tr>
+      <w:tr>
+        <w:tc>
+          <w:tcPr>
+            <w:tcW w:w="2697" w:type="dxa"/>
+          </w:tcPr>
+          <w:p>
+            <w:r>
+              <w:t>PATCH ANTENNA</w:t>
+            </w:r>
+          </w:p>
+        </w:tc>
+        <w:tc>
+          <w:tcPr>
+            <w:tcW w:w="8093" w:type="dxa"/>
+          </w:tcPr>
+          <w:p>
+            <w:pPr>
+              <w:pStyle w:val="ListParagraph"/>
+              <w:numPr>
+                <w:ilvl w:val="0"/>
+                <w:numId w:val="3"/>
+              </w:numPr>
+            </w:pPr>
+            <w:r>
+              <w:t>Click on the component on the Navigation Tree</w:t>
+            </w:r>
+          </w:p>
+          <w:p>
+            <w:pPr>
+              <w:pStyle w:val="ListParagraph"/>
+              <w:numPr>
+                <w:ilvl w:val="0"/>
+                <w:numId w:val="3"/>
+              </w:numPr>
+            </w:pPr>
+            <w:r>
+              <w:t>Hit CTRL + T on your keyboard</w:t>
+            </w:r>
+          </w:p>
+          <w:p>
+            <w:pPr>
+              <w:pStyle w:val="ListParagraph"/>
+              <w:numPr>
+                <w:ilvl w:val="0"/>
+                <w:numId w:val="3"/>
+              </w:numPr>
+            </w:pPr>
+            <w:r>
+              <w:t xml:space="preserve">Ensure that ‘Copy’ is checked, and translate by W = </w:t>
+            </w:r>
+            <w:proofErr w:type="spellStart"/>
+            <w:r>
+              <w:rPr>
+                <w:b/>
+                <w:bCs/>
+              </w:rPr>
+              <w:t>th</w:t>
+            </w:r>
+            <w:proofErr w:type="spellEnd"/>
+            <w:r>
+              <w:rPr>
+                <w:b/>
+                <w:bCs/>
+              </w:rPr>
+              <w:t xml:space="preserve"> + 3 * t + 2 * h</w:t>
+            </w:r>
+            <w:r>
+              <w:t>.</w:t>
+            </w:r>
+          </w:p>
+        </w:tc>
+      </w:tr>
+    </w:tbl>
+    <w:p/>
+    <w:p>
+      <w:r>
+        <w:t>Create a waveguide port for this duplicated microstrip as you’ve done previously in Section 1.</w:t>
+      </w:r>
+    </w:p>
+    <w:p>
+      <w:pPr>
+        <w:rPr>
+          <w:b/>
+          <w:bCs/>
+        </w:rPr>
+      </w:pPr>
+      <w:r>
+        <w:rPr>
+          <w:b/>
+          <w:bCs/>
+        </w:rPr>
+        <w:t xml:space="preserve">SECTION 3: </w:t>
+      </w:r>
+      <w:r>
+        <w:rPr>
+          <w:b/>
+          <w:bCs/>
+        </w:rPr>
+        <w:t>BLOOD CAD</w:t>
+      </w:r>
+    </w:p>
+    <w:p>
+      <w:r>
+        <w:t>Create a brick</w:t>
+      </w:r>
+      <w:r>
+        <w:t xml:space="preserve"> called ‘BLOOD’</w:t>
+      </w:r>
+      <w:r>
+        <w:t xml:space="preserve"> with the following parameters:</w:t>
+      </w:r>
+    </w:p>
+    <w:tbl>
+      <w:tblPr>
+        <w:tblStyle w:val="TableGrid"/>
+        <w:tblW w:w="0" w:type="auto"/>
+        <w:tblLook w:val="04A0" w:firstRow="1" w:lastRow="0" w:firstColumn="1" w:lastColumn="0" w:noHBand="0" w:noVBand="1"/>
+      </w:tblPr>
+      <w:tblGrid>
+        <w:gridCol w:w="2697"/>
+        <w:gridCol w:w="2697"/>
+        <w:gridCol w:w="2698"/>
+        <w:gridCol w:w="2698"/>
+      </w:tblGrid>
+      <w:tr>
+        <w:tc>
+          <w:tcPr>
+            <w:tcW w:w="2697" w:type="dxa"/>
+          </w:tcPr>
+          <w:p>
+            <w:proofErr w:type="spellStart"/>
+            <w:r>
+              <w:t>Umin</w:t>
+            </w:r>
+            <w:proofErr w:type="spellEnd"/>
+            <w:r>
+              <w:t>:</w:t>
+            </w:r>
+          </w:p>
+        </w:tc>
+        <w:tc>
+          <w:tcPr>
+            <w:tcW w:w="2697" w:type="dxa"/>
+          </w:tcPr>
+          <w:p>
+            <w:r>
+              <w:t>-</w:t>
+            </w:r>
+            <w:proofErr w:type="spellStart"/>
+            <w:r>
+              <w:t>wi</w:t>
+            </w:r>
+            <w:proofErr w:type="spellEnd"/>
+            <w:r>
+              <w:t>/2</w:t>
+            </w:r>
+          </w:p>
+        </w:tc>
+        <w:tc>
+          <w:tcPr>
+            <w:tcW w:w="2698" w:type="dxa"/>
+          </w:tcPr>
+          <w:p>
+            <w:proofErr w:type="spellStart"/>
+            <w:r>
+              <w:t>Umax</w:t>
+            </w:r>
+            <w:proofErr w:type="spellEnd"/>
+            <w:r>
+              <w:t>:</w:t>
+            </w:r>
+          </w:p>
+        </w:tc>
+        <w:tc>
+          <w:tcPr>
+            <w:tcW w:w="2698" w:type="dxa"/>
+          </w:tcPr>
+          <w:p>
+            <w:proofErr w:type="spellStart"/>
+            <w:r>
+              <w:t>wi</w:t>
+            </w:r>
+            <w:proofErr w:type="spellEnd"/>
+            <w:r>
+              <w:t>/2</w:t>
+            </w:r>
+          </w:p>
+        </w:tc>
+      </w:tr>
+      <w:tr>
+        <w:tc>
+          <w:tcPr>
+            <w:tcW w:w="2697" w:type="dxa"/>
+          </w:tcPr>
+          <w:p>
+            <w:proofErr w:type="spellStart"/>
+            <w:r>
+              <w:t>Vmin</w:t>
+            </w:r>
+            <w:proofErr w:type="spellEnd"/>
+          </w:p>
+        </w:tc>
+        <w:tc>
+          <w:tcPr>
+            <w:tcW w:w="2697" w:type="dxa"/>
+          </w:tcPr>
+          <w:p>
+            <w:r>
+              <w:t>-L</w:t>
+            </w:r>
+            <w:r>
+              <w:t>/2</w:t>
+            </w:r>
+            <w:r>
+              <w:t>-DeltaL</w:t>
+            </w:r>
+          </w:p>
+        </w:tc>
+        <w:tc>
+          <w:tcPr>
+            <w:tcW w:w="2698" w:type="dxa"/>
+          </w:tcPr>
+          <w:p>
+            <w:r>
+              <w:t>Vmax:</w:t>
+            </w:r>
+          </w:p>
+        </w:tc>
+        <w:tc>
+          <w:tcPr>
+            <w:tcW w:w="2698" w:type="dxa"/>
+          </w:tcPr>
+          <w:p>
+            <w:r>
+              <w:t>L/2</w:t>
+            </w:r>
+            <w:r>
+              <w:t>+DeltaL</w:t>
+            </w:r>
+          </w:p>
+        </w:tc>
+      </w:tr>
+      <w:tr>
+        <w:tc>
+          <w:tcPr>
+            <w:tcW w:w="2697" w:type="dxa"/>
+          </w:tcPr>
+          <w:p>
+            <w:proofErr w:type="spellStart"/>
+            <w:r>
+              <w:t>Wmin</w:t>
+            </w:r>
+            <w:proofErr w:type="spellEnd"/>
+            <w:r>
+              <w:t>:</w:t>
+            </w:r>
+          </w:p>
+        </w:tc>
+        <w:tc>
+          <w:tcPr>
+            <w:tcW w:w="2697" w:type="dxa"/>
+          </w:tcPr>
+          <w:p>
+            <w:proofErr w:type="spellStart"/>
+            <w:r>
+              <w:t>th</w:t>
+            </w:r>
+            <w:proofErr w:type="spellEnd"/>
+            <w:r>
+              <w:t>/2-di2/2</w:t>
+            </w:r>
+          </w:p>
+        </w:tc>
+        <w:tc>
+          <w:tcPr>
+            <w:tcW w:w="2698" w:type="dxa"/>
+          </w:tcPr>
+          <w:p>
+            <w:proofErr w:type="spellStart"/>
+            <w:r>
+              <w:t>Wmax</w:t>
+            </w:r>
+            <w:proofErr w:type="spellEnd"/>
+            <w:r>
+              <w:t>:</w:t>
+            </w:r>
+          </w:p>
+        </w:tc>
+        <w:tc>
+          <w:tcPr>
+            <w:tcW w:w="2698" w:type="dxa"/>
+          </w:tcPr>
+          <w:p>
+            <w:proofErr w:type="spellStart"/>
+            <w:r>
+              <w:t>th</w:t>
+            </w:r>
+            <w:proofErr w:type="spellEnd"/>
+            <w:r>
+              <w:t>/2+di/2</w:t>
+            </w:r>
+          </w:p>
+        </w:tc>
+      </w:tr>
+    </w:tbl>
+    <w:p/>
+    <w:p>
+      <w:r>
+        <w:t>Use a custom material made by you called ‘BLOOD’ that has the following properties:</w:t>
+      </w:r>
+    </w:p>
+    <w:tbl>
+      <w:tblPr>
+        <w:tblStyle w:val="TableGrid"/>
+        <w:tblW w:w="0" w:type="auto"/>
+        <w:tblLook w:val="04A0" w:firstRow="1" w:lastRow="0" w:firstColumn="1" w:lastColumn="0" w:noHBand="0" w:noVBand="1"/>
+      </w:tblPr>
+      <w:tblGrid>
+        <w:gridCol w:w="5395"/>
+        <w:gridCol w:w="5395"/>
+      </w:tblGrid>
+      <w:tr>
+        <w:tc>
+          <w:tcPr>
+            <w:tcW w:w="5395" w:type="dxa"/>
+          </w:tcPr>
+          <w:p>
+            <w:r>
+              <w:t>Epsilon</w:t>
+            </w:r>
+          </w:p>
+        </w:tc>
+        <w:tc>
+          <w:tcPr>
+            <w:tcW w:w="5395" w:type="dxa"/>
+          </w:tcPr>
+          <w:p>
+            <w:r>
+              <w:t>epsilon</w:t>
+            </w:r>
+          </w:p>
+        </w:tc>
+      </w:tr>
+      <w:tr>
+        <w:tc>
+          <w:tcPr>
+            <w:tcW w:w="5395" w:type="dxa"/>
+          </w:tcPr>
+          <w:p>
+            <w:proofErr w:type="spellStart"/>
+            <w:r>
+              <w:t>Mue</w:t>
+            </w:r>
+            <w:proofErr w:type="spellEnd"/>
+          </w:p>
+        </w:tc>
+        <w:tc>
+          <w:tcPr>
+            <w:tcW w:w="5395" w:type="dxa"/>
+          </w:tcPr>
+          <w:p>
+            <w:r>
+              <w:t>mu</w:t>
+            </w:r>
+          </w:p>
+        </w:tc>
+      </w:tr>
+      <w:tr>
+        <w:tc>
+          <w:tcPr>
+            <w:tcW w:w="5395" w:type="dxa"/>
+          </w:tcPr>
+          <w:p>
+            <w:r>
+              <w:t>Conductivity</w:t>
+            </w:r>
+          </w:p>
+        </w:tc>
+        <w:tc>
+          <w:tcPr>
+            <w:tcW w:w="5395" w:type="dxa"/>
+          </w:tcPr>
+          <w:p>
+            <w:r>
+              <w:t>sigma</w:t>
+            </w:r>
+          </w:p>
+        </w:tc>
+      </w:tr>
+      <w:tr>
+        <w:tc>
+          <w:tcPr>
+            <w:tcW w:w="5395" w:type="dxa"/>
+          </w:tcPr>
+          <w:p>
+            <w:r>
+              <w:t>Color</w:t>
+            </w:r>
+          </w:p>
+        </w:tc>
+        <w:tc>
+          <w:tcPr>
+            <w:tcW w:w="5395" w:type="dxa"/>
+          </w:tcPr>
+          <w:p>
+            <w:r>
+              <w:t>Red</w:t>
+            </w:r>
+          </w:p>
+        </w:tc>
+      </w:tr>
+    </w:tbl>
+    <w:p/>
+    <w:p>
+      <w:pPr>
+        <w:rPr>
+          <w:b/>
+          <w:bCs/>
+        </w:rPr>
+      </w:pPr>
+      <w:r>
+        <w:rPr>
+          <w:b/>
+          <w:bCs/>
+        </w:rPr>
+        <w:t>SECTION 4: RUN SIMULATIONS</w:t>
+      </w:r>
+    </w:p>
+    <w:p>
+      <w:r>
+        <w:t>Go ahead and run the simulation. If your desired resonance frequency changes, you would just have to change the value of f in the parameter list, update parameters and CST will do everything for you. Have fun!</w:t>
+      </w:r>
+      <w:r>
+        <w:t xml:space="preserve"> (THERE IS ADDITIONAL GUIDE ON HOW TO EXPORT YOUR RESULTS)</w:t>
+      </w:r>
+    </w:p>
+    <w:p>
+      <w:pPr>
+        <w:rPr>
+          <w:b/>
+          <w:bCs/>
+        </w:rPr>
+      </w:pPr>
       <w:r>
         <w:rPr>
           <w:b/>
           <w:bCs/>
         </w:rPr>
         <w:lastRenderedPageBreak/>
-        <w:t>Step 6: Add the microstrip feed and the patch antenna.</w:t>
-      </w:r>
-    </w:p>
-    <w:p>
-      <w:pPr>
-        <w:rPr>
-          <w:b/>
-          <w:bCs/>
-        </w:rPr>
-      </w:pPr>
-      <w:r>
-        <w:rPr>
-          <w:b/>
-          <w:bCs/>
-        </w:rPr>
-        <w:t>Step 7:</w:t>
-      </w:r>
-      <w:r>
-        <w:rPr>
-          <w:b/>
-          <w:bCs/>
-        </w:rPr>
-        <w:t xml:space="preserve"> Create a waveguide port</w:t>
-      </w:r>
-    </w:p>
-    <w:p>
-      <w:r>
-        <w:t>Pick the cross section of the microstrip feed.</w:t>
-      </w:r>
-    </w:p>
-    <w:p>
-      <w:r>
-        <w:t xml:space="preserve">Create a waveguide port, with the change the entry on </w:t>
-      </w:r>
-      <w:proofErr w:type="spellStart"/>
-      <w:r>
-        <w:t>Ymin</w:t>
-      </w:r>
-      <w:proofErr w:type="spellEnd"/>
-      <w:r>
-        <w:t xml:space="preserve"> from 0 to t + h.</w:t>
-      </w:r>
-    </w:p>
-    <w:p>
+        <w:t xml:space="preserve">BONUS: </w:t>
+      </w:r>
+      <w:r>
+        <w:rPr>
+          <w:b/>
+          <w:bCs/>
+        </w:rPr>
+        <w:t>EXPORT RESULTS</w:t>
+      </w:r>
+    </w:p>
+    <w:p>
+      <w:r>
+        <w:t>View an S-parameter (you should know how to do this).</w:t>
+      </w:r>
+    </w:p>
+    <w:p>
+      <w:r>
+        <w:t>Go to ‘Post Processing’ and click ‘Import/Export’, ‘Plot Data (ASCII)’.</w:t>
+      </w:r>
+    </w:p>
+    <w:p>
+      <w:r>
+        <w:rPr>
+          <w:noProof/>
+        </w:rPr>
+        <w:drawing>
+          <wp:inline distT="0" distB="0" distL="0" distR="0" wp14:anchorId="51F825DC" wp14:editId="085F4928">
+            <wp:extent cx="6858000" cy="3857625"/>
+            <wp:effectExtent l="0" t="0" r="0" b="9525"/>
+            <wp:docPr id="1" name="Picture 1"/>
+            <wp:cNvGraphicFramePr>
+              <a:graphicFrameLocks xmlns:a="http://schemas.openxmlformats.org/drawingml/2006/main" noChangeAspect="1"/>
+            </wp:cNvGraphicFramePr>
+            <a:graphic xmlns:a="http://schemas.openxmlformats.org/drawingml/2006/main">
+              <a:graphicData uri="http://schemas.openxmlformats.org/drawingml/2006/picture">
+                <pic:pic xmlns:pic="http://schemas.openxmlformats.org/drawingml/2006/picture">
+                  <pic:nvPicPr>
+                    <pic:cNvPr id="1" name=""/>
+                    <pic:cNvPicPr/>
+                  </pic:nvPicPr>
+                  <pic:blipFill>
+                    <a:blip r:embed="rId7"/>
+                    <a:stretch>
+                      <a:fillRect/>
+                    </a:stretch>
+                  </pic:blipFill>
+                  <pic:spPr>
+                    <a:xfrm>
+                      <a:off x="0" y="0"/>
+                      <a:ext cx="6858000" cy="3857625"/>
+                    </a:xfrm>
+                    <a:prstGeom prst="rect">
+                      <a:avLst/>
+                    </a:prstGeom>
+                  </pic:spPr>
+                </pic:pic>
+              </a:graphicData>
+            </a:graphic>
+          </wp:inline>
+        </w:drawing>
+      </w:r>
+    </w:p>
+    <w:p>
+      <w:r>
+        <w:t>Save the file in .txt format.</w:t>
+      </w:r>
+    </w:p>
+    <w:p>
+      <w:pPr>
+        <w:rPr>
+          <w:color w:val="FF0000"/>
+        </w:rPr>
+      </w:pPr>
+      <w:r>
+        <w:rPr>
+          <w:color w:val="FF0000"/>
+        </w:rPr>
+        <w:t xml:space="preserve">Note: You would have to save a .txt file for </w:t>
+      </w:r>
+      <w:r>
+        <w:rPr>
+          <w:color w:val="FF0000"/>
+          <w:u w:val="single"/>
+        </w:rPr>
+        <w:t>each</w:t>
+      </w:r>
+      <w:r>
+        <w:rPr>
+          <w:color w:val="FF0000"/>
+        </w:rPr>
+        <w:t xml:space="preserve"> S-parameter. Do the above for each parameter (view each, S11, S12, S21 and S22 and save them into different filenames).</w:t>
+      </w:r>
       <w:bookmarkStart w:id="0" w:name="_GoBack"/>
       <w:bookmarkEnd w:id="0"/>
     </w:p>
@@ -1145,6 +1988,287 @@
     </w:sectPr>
   </w:body>
 </w:document>
+</file>
+
+<file path=word/numbering.xml><?xml version="1.0" encoding="utf-8"?>
+<w:numbering xmlns:wpc="http://schemas.microsoft.com/office/word/2010/wordprocessingCanvas" xmlns:cx="http://schemas.microsoft.com/office/drawing/2014/chartex" xmlns:cx1="http://schemas.microsoft.com/office/drawing/2015/9/8/chartex" xmlns:cx2="http://schemas.microsoft.com/office/drawing/2015/10/21/chartex" xmlns:cx3="http://schemas.microsoft.com/office/drawing/2016/5/9/chartex" xmlns:cx4="http://schemas.microsoft.com/office/drawing/2016/5/10/chartex" xmlns:cx5="http://schemas.microsoft.com/office/drawing/2016/5/11/chartex" xmlns:cx6="http://schemas.microsoft.com/office/drawing/2016/5/12/chartex" xmlns:cx7="http://schemas.microsoft.com/office/drawing/2016/5/13/chartex" xmlns:cx8="http://schemas.microsoft.com/office/drawing/2016/5/14/chartex" xmlns:mc="http://schemas.openxmlformats.org/markup-compatibility/2006" xmlns:aink="http://schemas.microsoft.com/office/drawing/2016/ink" xmlns:am3d="http://schemas.microsoft.com/office/drawing/2017/model3d" xmlns:o="urn:schemas-microsoft-com:office:office" xmlns:r="http://schemas.openxmlformats.org/officeDocument/2006/relationships" xmlns:m="http://schemas.openxmlformats.org/officeDocument/2006/math" xmlns:v="urn:schemas-microsoft-com:vml" xmlns:wp14="http://schemas.microsoft.com/office/word/2010/wordprocessingDrawing" xmlns:wp="http://schemas.openxmlformats.org/drawingml/2006/wordprocessingDrawing" xmlns:w10="urn:schemas-microsoft-com:office:word" xmlns:w="http://schemas.openxmlformats.org/wordprocessingml/2006/main" xmlns:w14="http://schemas.microsoft.com/office/word/2010/wordml" xmlns:w15="http://schemas.microsoft.com/office/word/2012/wordml" xmlns:w16cid="http://schemas.microsoft.com/office/word/2016/wordml/cid" xmlns:w16se="http://schemas.microsoft.com/office/word/2015/wordml/symex" xmlns:wpg="http://schemas.microsoft.com/office/word/2010/wordprocessingGroup" xmlns:wpi="http://schemas.microsoft.com/office/word/2010/wordprocessingInk" xmlns:wne="http://schemas.microsoft.com/office/word/2006/wordml" xmlns:wps="http://schemas.microsoft.com/office/word/2010/wordprocessingShape" mc:Ignorable="w14 w15 w16se w16cid wp14">
+  <w:abstractNum w:abstractNumId="0" w15:restartNumberingAfterBreak="0">
+    <w:nsid w:val="076B33ED"/>
+    <w:multiLevelType w:val="hybridMultilevel"/>
+    <w:tmpl w:val="142A0AB0"/>
+    <w:lvl w:ilvl="0" w:tplc="0409000F">
+      <w:start w:val="1"/>
+      <w:numFmt w:val="decimal"/>
+      <w:lvlText w:val="%1."/>
+      <w:lvlJc w:val="left"/>
+      <w:pPr>
+        <w:ind w:left="720" w:hanging="360"/>
+      </w:pPr>
+      <w:rPr>
+        <w:rFonts w:hint="default"/>
+      </w:rPr>
+    </w:lvl>
+    <w:lvl w:ilvl="1" w:tplc="04090019" w:tentative="1">
+      <w:start w:val="1"/>
+      <w:numFmt w:val="lowerLetter"/>
+      <w:lvlText w:val="%2."/>
+      <w:lvlJc w:val="left"/>
+      <w:pPr>
+        <w:ind w:left="1440" w:hanging="360"/>
+      </w:pPr>
+    </w:lvl>
+    <w:lvl w:ilvl="2" w:tplc="0409001B" w:tentative="1">
+      <w:start w:val="1"/>
+      <w:numFmt w:val="lowerRoman"/>
+      <w:lvlText w:val="%3."/>
+      <w:lvlJc w:val="right"/>
+      <w:pPr>
+        <w:ind w:left="2160" w:hanging="180"/>
+      </w:pPr>
+    </w:lvl>
+    <w:lvl w:ilvl="3" w:tplc="0409000F" w:tentative="1">
+      <w:start w:val="1"/>
+      <w:numFmt w:val="decimal"/>
+      <w:lvlText w:val="%4."/>
+      <w:lvlJc w:val="left"/>
+      <w:pPr>
+        <w:ind w:left="2880" w:hanging="360"/>
+      </w:pPr>
+    </w:lvl>
+    <w:lvl w:ilvl="4" w:tplc="04090019" w:tentative="1">
+      <w:start w:val="1"/>
+      <w:numFmt w:val="lowerLetter"/>
+      <w:lvlText w:val="%5."/>
+      <w:lvlJc w:val="left"/>
+      <w:pPr>
+        <w:ind w:left="3600" w:hanging="360"/>
+      </w:pPr>
+    </w:lvl>
+    <w:lvl w:ilvl="5" w:tplc="0409001B" w:tentative="1">
+      <w:start w:val="1"/>
+      <w:numFmt w:val="lowerRoman"/>
+      <w:lvlText w:val="%6."/>
+      <w:lvlJc w:val="right"/>
+      <w:pPr>
+        <w:ind w:left="4320" w:hanging="180"/>
+      </w:pPr>
+    </w:lvl>
+    <w:lvl w:ilvl="6" w:tplc="0409000F" w:tentative="1">
+      <w:start w:val="1"/>
+      <w:numFmt w:val="decimal"/>
+      <w:lvlText w:val="%7."/>
+      <w:lvlJc w:val="left"/>
+      <w:pPr>
+        <w:ind w:left="5040" w:hanging="360"/>
+      </w:pPr>
+    </w:lvl>
+    <w:lvl w:ilvl="7" w:tplc="04090019" w:tentative="1">
+      <w:start w:val="1"/>
+      <w:numFmt w:val="lowerLetter"/>
+      <w:lvlText w:val="%8."/>
+      <w:lvlJc w:val="left"/>
+      <w:pPr>
+        <w:ind w:left="5760" w:hanging="360"/>
+      </w:pPr>
+    </w:lvl>
+    <w:lvl w:ilvl="8" w:tplc="0409001B" w:tentative="1">
+      <w:start w:val="1"/>
+      <w:numFmt w:val="lowerRoman"/>
+      <w:lvlText w:val="%9."/>
+      <w:lvlJc w:val="right"/>
+      <w:pPr>
+        <w:ind w:left="6480" w:hanging="180"/>
+      </w:pPr>
+    </w:lvl>
+  </w:abstractNum>
+  <w:abstractNum w:abstractNumId="1" w15:restartNumberingAfterBreak="0">
+    <w:nsid w:val="0FEC744D"/>
+    <w:multiLevelType w:val="hybridMultilevel"/>
+    <w:tmpl w:val="142A0AB0"/>
+    <w:lvl w:ilvl="0" w:tplc="0409000F">
+      <w:start w:val="1"/>
+      <w:numFmt w:val="decimal"/>
+      <w:lvlText w:val="%1."/>
+      <w:lvlJc w:val="left"/>
+      <w:pPr>
+        <w:ind w:left="720" w:hanging="360"/>
+      </w:pPr>
+      <w:rPr>
+        <w:rFonts w:hint="default"/>
+      </w:rPr>
+    </w:lvl>
+    <w:lvl w:ilvl="1" w:tplc="04090019" w:tentative="1">
+      <w:start w:val="1"/>
+      <w:numFmt w:val="lowerLetter"/>
+      <w:lvlText w:val="%2."/>
+      <w:lvlJc w:val="left"/>
+      <w:pPr>
+        <w:ind w:left="1440" w:hanging="360"/>
+      </w:pPr>
+    </w:lvl>
+    <w:lvl w:ilvl="2" w:tplc="0409001B" w:tentative="1">
+      <w:start w:val="1"/>
+      <w:numFmt w:val="lowerRoman"/>
+      <w:lvlText w:val="%3."/>
+      <w:lvlJc w:val="right"/>
+      <w:pPr>
+        <w:ind w:left="2160" w:hanging="180"/>
+      </w:pPr>
+    </w:lvl>
+    <w:lvl w:ilvl="3" w:tplc="0409000F" w:tentative="1">
+      <w:start w:val="1"/>
+      <w:numFmt w:val="decimal"/>
+      <w:lvlText w:val="%4."/>
+      <w:lvlJc w:val="left"/>
+      <w:pPr>
+        <w:ind w:left="2880" w:hanging="360"/>
+      </w:pPr>
+    </w:lvl>
+    <w:lvl w:ilvl="4" w:tplc="04090019" w:tentative="1">
+      <w:start w:val="1"/>
+      <w:numFmt w:val="lowerLetter"/>
+      <w:lvlText w:val="%5."/>
+      <w:lvlJc w:val="left"/>
+      <w:pPr>
+        <w:ind w:left="3600" w:hanging="360"/>
+      </w:pPr>
+    </w:lvl>
+    <w:lvl w:ilvl="5" w:tplc="0409001B" w:tentative="1">
+      <w:start w:val="1"/>
+      <w:numFmt w:val="lowerRoman"/>
+      <w:lvlText w:val="%6."/>
+      <w:lvlJc w:val="right"/>
+      <w:pPr>
+        <w:ind w:left="4320" w:hanging="180"/>
+      </w:pPr>
+    </w:lvl>
+    <w:lvl w:ilvl="6" w:tplc="0409000F" w:tentative="1">
+      <w:start w:val="1"/>
+      <w:numFmt w:val="decimal"/>
+      <w:lvlText w:val="%7."/>
+      <w:lvlJc w:val="left"/>
+      <w:pPr>
+        <w:ind w:left="5040" w:hanging="360"/>
+      </w:pPr>
+    </w:lvl>
+    <w:lvl w:ilvl="7" w:tplc="04090019" w:tentative="1">
+      <w:start w:val="1"/>
+      <w:numFmt w:val="lowerLetter"/>
+      <w:lvlText w:val="%8."/>
+      <w:lvlJc w:val="left"/>
+      <w:pPr>
+        <w:ind w:left="5760" w:hanging="360"/>
+      </w:pPr>
+    </w:lvl>
+    <w:lvl w:ilvl="8" w:tplc="0409001B" w:tentative="1">
+      <w:start w:val="1"/>
+      <w:numFmt w:val="lowerRoman"/>
+      <w:lvlText w:val="%9."/>
+      <w:lvlJc w:val="right"/>
+      <w:pPr>
+        <w:ind w:left="6480" w:hanging="180"/>
+      </w:pPr>
+    </w:lvl>
+  </w:abstractNum>
+  <w:abstractNum w:abstractNumId="2" w15:restartNumberingAfterBreak="0">
+    <w:nsid w:val="48EC42B0"/>
+    <w:multiLevelType w:val="hybridMultilevel"/>
+    <w:tmpl w:val="142A0AB0"/>
+    <w:lvl w:ilvl="0" w:tplc="0409000F">
+      <w:start w:val="1"/>
+      <w:numFmt w:val="decimal"/>
+      <w:lvlText w:val="%1."/>
+      <w:lvlJc w:val="left"/>
+      <w:pPr>
+        <w:ind w:left="720" w:hanging="360"/>
+      </w:pPr>
+      <w:rPr>
+        <w:rFonts w:hint="default"/>
+      </w:rPr>
+    </w:lvl>
+    <w:lvl w:ilvl="1" w:tplc="04090019" w:tentative="1">
+      <w:start w:val="1"/>
+      <w:numFmt w:val="lowerLetter"/>
+      <w:lvlText w:val="%2."/>
+      <w:lvlJc w:val="left"/>
+      <w:pPr>
+        <w:ind w:left="1440" w:hanging="360"/>
+      </w:pPr>
+    </w:lvl>
+    <w:lvl w:ilvl="2" w:tplc="0409001B" w:tentative="1">
+      <w:start w:val="1"/>
+      <w:numFmt w:val="lowerRoman"/>
+      <w:lvlText w:val="%3."/>
+      <w:lvlJc w:val="right"/>
+      <w:pPr>
+        <w:ind w:left="2160" w:hanging="180"/>
+      </w:pPr>
+    </w:lvl>
+    <w:lvl w:ilvl="3" w:tplc="0409000F" w:tentative="1">
+      <w:start w:val="1"/>
+      <w:numFmt w:val="decimal"/>
+      <w:lvlText w:val="%4."/>
+      <w:lvlJc w:val="left"/>
+      <w:pPr>
+        <w:ind w:left="2880" w:hanging="360"/>
+      </w:pPr>
+    </w:lvl>
+    <w:lvl w:ilvl="4" w:tplc="04090019" w:tentative="1">
+      <w:start w:val="1"/>
+      <w:numFmt w:val="lowerLetter"/>
+      <w:lvlText w:val="%5."/>
+      <w:lvlJc w:val="left"/>
+      <w:pPr>
+        <w:ind w:left="3600" w:hanging="360"/>
+      </w:pPr>
+    </w:lvl>
+    <w:lvl w:ilvl="5" w:tplc="0409001B" w:tentative="1">
+      <w:start w:val="1"/>
+      <w:numFmt w:val="lowerRoman"/>
+      <w:lvlText w:val="%6."/>
+      <w:lvlJc w:val="right"/>
+      <w:pPr>
+        <w:ind w:left="4320" w:hanging="180"/>
+      </w:pPr>
+    </w:lvl>
+    <w:lvl w:ilvl="6" w:tplc="0409000F" w:tentative="1">
+      <w:start w:val="1"/>
+      <w:numFmt w:val="decimal"/>
+      <w:lvlText w:val="%7."/>
+      <w:lvlJc w:val="left"/>
+      <w:pPr>
+        <w:ind w:left="5040" w:hanging="360"/>
+      </w:pPr>
+    </w:lvl>
+    <w:lvl w:ilvl="7" w:tplc="04090019" w:tentative="1">
+      <w:start w:val="1"/>
+      <w:numFmt w:val="lowerLetter"/>
+      <w:lvlText w:val="%8."/>
+      <w:lvlJc w:val="left"/>
+      <w:pPr>
+        <w:ind w:left="5760" w:hanging="360"/>
+      </w:pPr>
+    </w:lvl>
+    <w:lvl w:ilvl="8" w:tplc="0409001B" w:tentative="1">
+      <w:start w:val="1"/>
+      <w:numFmt w:val="lowerRoman"/>
+      <w:lvlText w:val="%9."/>
+      <w:lvlJc w:val="right"/>
+      <w:pPr>
+        <w:ind w:left="6480" w:hanging="180"/>
+      </w:pPr>
+    </w:lvl>
+  </w:abstractNum>
+  <w:num w:numId="1">
+    <w:abstractNumId w:val="1"/>
+  </w:num>
+  <w:num w:numId="2">
+    <w:abstractNumId w:val="0"/>
+  </w:num>
+  <w:num w:numId="3">
+    <w:abstractNumId w:val="2"/>
+  </w:num>
+</w:numbering>
 </file>
 
 <file path=word/styles.xml><?xml version="1.0" encoding="utf-8"?>
@@ -1593,6 +2717,17 @@
       </w:tblBorders>
     </w:tblPr>
   </w:style>
+  <w:style w:type="paragraph" w:styleId="ListParagraph">
+    <w:name w:val="List Paragraph"/>
+    <w:basedOn w:val="Normal"/>
+    <w:uiPriority w:val="34"/>
+    <w:qFormat/>
+    <w:rsid w:val="00AB1D09"/>
+    <w:pPr>
+      <w:ind w:left="720"/>
+      <w:contextualSpacing/>
+    </w:pPr>
+  </w:style>
 </w:styles>
 </file>
 

</xml_diff>

<commit_message>
Fixed typos on CST Guide
</commit_message>
<xml_diff>
--- a/CST_Guide.docx
+++ b/CST_Guide.docx
@@ -141,15 +141,7 @@
     </w:p>
     <w:p>
       <w:r>
-        <w:t xml:space="preserve">The very long expression for </w:t>
-      </w:r>
-      <w:proofErr w:type="spellStart"/>
-      <w:r>
-        <w:t>DeltaL</w:t>
-      </w:r>
-      <w:proofErr w:type="spellEnd"/>
-      <w:r>
-        <w:t xml:space="preserve"> is</w:t>
+        <w:t>The very long expression for DeltaL is</w:t>
       </w:r>
     </w:p>
     <w:tbl>
@@ -168,39 +160,7 @@
           </w:tcPr>
           <w:p>
             <w:r>
-              <w:t>0.412 * h * (((</w:t>
-            </w:r>
-            <w:proofErr w:type="spellStart"/>
-            <w:r>
-              <w:t>epsilonrelative</w:t>
-            </w:r>
-            <w:proofErr w:type="spellEnd"/>
-            <w:r>
-              <w:t xml:space="preserve"> + 1) / 2 + (</w:t>
-            </w:r>
-            <w:proofErr w:type="spellStart"/>
-            <w:r>
-              <w:t>epsilonrelative</w:t>
-            </w:r>
-            <w:proofErr w:type="spellEnd"/>
-            <w:r>
-              <w:t xml:space="preserve"> - 1) * ((1 + 12 * h / W) ^ (-1 / 2)) / 2 + 0.3) * (W / h + 0.264)) / (((</w:t>
-            </w:r>
-            <w:proofErr w:type="spellStart"/>
-            <w:r>
-              <w:t>epsilonrelative</w:t>
-            </w:r>
-            <w:proofErr w:type="spellEnd"/>
-            <w:r>
-              <w:t xml:space="preserve"> + 1) / 2 + (</w:t>
-            </w:r>
-            <w:proofErr w:type="spellStart"/>
-            <w:r>
-              <w:t>epsilonrelative</w:t>
-            </w:r>
-            <w:proofErr w:type="spellEnd"/>
-            <w:r>
-              <w:t xml:space="preserve"> - 1) * ((1 + 12 * h / W) ^ (-1 / 2)) / 2 - 0.258) * (W / h + 0.8))</w:t>
+              <w:t>0.412 * h * (((epsilonrelative + 1) / 2 + (epsilonrelative - 1) * ((1 + 12 * h / W) ^ (-1 / 2)) / 2 + 0.3) * (W / h + 0.264)) / (((epsilonrelative + 1) / 2 + (epsilonrelative - 1) * ((1 + 12 * h / W) ^ (-1 / 2)) / 2 - 0.258) * (W / h + 0.8))</w:t>
             </w:r>
           </w:p>
         </w:tc>
@@ -228,31 +188,7 @@
           </w:tcPr>
           <w:p>
             <w:r>
-              <w:t>(v0 / (2 * f * (10^6) * (((</w:t>
-            </w:r>
-            <w:proofErr w:type="spellStart"/>
-            <w:r>
-              <w:t>epsilonrelative</w:t>
-            </w:r>
-            <w:proofErr w:type="spellEnd"/>
-            <w:r>
-              <w:t xml:space="preserve"> + 1) / 2 + (</w:t>
-            </w:r>
-            <w:proofErr w:type="spellStart"/>
-            <w:r>
-              <w:t>epsilonrelative</w:t>
-            </w:r>
-            <w:proofErr w:type="spellEnd"/>
-            <w:r>
-              <w:t xml:space="preserve"> - 1) * ((1 + 12 * h / W) ^ (-1 / 2)) / 2) ^ (1 / 2))</w:t>
-            </w:r>
-            <w:proofErr w:type="gramStart"/>
-            <w:r>
-              <w:t>))*</w:t>
-            </w:r>
-            <w:proofErr w:type="gramEnd"/>
-            <w:r>
-              <w:t>1000</w:t>
+              <w:t>(v0 / (2 * f * (10^6) * (((epsilonrelative + 1) / 2 + (epsilonrelative - 1) * ((1 + 12 * h / W) ^ (-1 / 2)) / 2) ^ (1 / 2))))*1000</w:t>
             </w:r>
           </w:p>
         </w:tc>
@@ -261,7 +197,7 @@
     <w:p/>
     <w:p>
       <w:r>
-        <w:t>Do add these two parameters as well:</w:t>
+        <w:t>The very long expression for W is</w:t>
       </w:r>
     </w:p>
     <w:tbl>
@@ -271,81 +207,17 @@
         <w:tblLook w:val="04A0" w:firstRow="1" w:lastRow="0" w:firstColumn="1" w:lastColumn="0" w:noHBand="0" w:noVBand="1"/>
       </w:tblPr>
       <w:tblGrid>
-        <w:gridCol w:w="5395"/>
-        <w:gridCol w:w="5395"/>
+        <w:gridCol w:w="10790"/>
       </w:tblGrid>
       <w:tr>
         <w:tc>
           <w:tcPr>
-            <w:tcW w:w="5395" w:type="dxa"/>
-          </w:tcPr>
-          <w:p>
-            <w:r>
-              <w:t>Name</w:t>
-            </w:r>
-          </w:p>
-        </w:tc>
-        <w:tc>
-          <w:tcPr>
-            <w:tcW w:w="5395" w:type="dxa"/>
-          </w:tcPr>
-          <w:p>
-            <w:r>
-              <w:t>Expression</w:t>
-            </w:r>
-          </w:p>
-        </w:tc>
-      </w:tr>
-      <w:tr>
-        <w:tc>
-          <w:tcPr>
-            <w:tcW w:w="5395" w:type="dxa"/>
-          </w:tcPr>
-          <w:p>
-            <w:proofErr w:type="spellStart"/>
-            <w:r>
-              <w:t>factorWf</w:t>
-            </w:r>
-            <w:proofErr w:type="spellEnd"/>
-          </w:p>
-        </w:tc>
-        <w:tc>
-          <w:tcPr>
-            <w:tcW w:w="5395" w:type="dxa"/>
-          </w:tcPr>
-          <w:p>
-            <w:r>
-              <w:t>14</w:t>
-            </w:r>
-          </w:p>
-        </w:tc>
-      </w:tr>
-      <w:tr>
-        <w:tc>
-          <w:tcPr>
-            <w:tcW w:w="5395" w:type="dxa"/>
-          </w:tcPr>
-          <w:p>
-            <w:proofErr w:type="spellStart"/>
-            <w:r>
-              <w:t>Wf</w:t>
-            </w:r>
-            <w:proofErr w:type="spellEnd"/>
-          </w:p>
-        </w:tc>
-        <w:tc>
-          <w:tcPr>
-            <w:tcW w:w="5395" w:type="dxa"/>
-          </w:tcPr>
-          <w:p>
-            <w:r>
-              <w:t>W/</w:t>
-            </w:r>
-            <w:proofErr w:type="spellStart"/>
-            <w:r>
-              <w:t>factorWf</w:t>
-            </w:r>
-            <w:proofErr w:type="spellEnd"/>
+            <w:tcW w:w="10790" w:type="dxa"/>
+          </w:tcPr>
+          <w:p>
+            <w:r>
+              <w:t>v0*((2/(epsilonrelative+1))^(1/2))/(2*(f*(10^6)))*1000</w:t>
+            </w:r>
           </w:p>
         </w:tc>
       </w:tr>
@@ -389,13 +261,8 @@
             <w:tcW w:w="2697" w:type="dxa"/>
           </w:tcPr>
           <w:p>
-            <w:proofErr w:type="spellStart"/>
-            <w:r>
-              <w:t>Xmin</w:t>
-            </w:r>
-            <w:proofErr w:type="spellEnd"/>
-            <w:r>
-              <w:t>:</w:t>
+            <w:r>
+              <w:t>Xmin:</w:t>
             </w:r>
           </w:p>
         </w:tc>
@@ -405,15 +272,7 @@
           </w:tcPr>
           <w:p>
             <w:r>
-              <w:t>-(W+2*</w:t>
-            </w:r>
-            <w:proofErr w:type="spellStart"/>
-            <w:r>
-              <w:t>DeltaW</w:t>
-            </w:r>
-            <w:proofErr w:type="spellEnd"/>
-            <w:r>
-              <w:t>)/2</w:t>
+              <w:t>-(W+2*DeltaW)/2</w:t>
             </w:r>
           </w:p>
         </w:tc>
@@ -422,13 +281,8 @@
             <w:tcW w:w="2698" w:type="dxa"/>
           </w:tcPr>
           <w:p>
-            <w:proofErr w:type="spellStart"/>
-            <w:r>
-              <w:t>Xmax</w:t>
-            </w:r>
-            <w:proofErr w:type="spellEnd"/>
-            <w:r>
-              <w:t>:</w:t>
+            <w:r>
+              <w:t>Xmax:</w:t>
             </w:r>
           </w:p>
         </w:tc>
@@ -438,15 +292,7 @@
           </w:tcPr>
           <w:p>
             <w:r>
-              <w:t>(W+2*</w:t>
-            </w:r>
-            <w:proofErr w:type="spellStart"/>
-            <w:r>
-              <w:t>DeltaW</w:t>
-            </w:r>
-            <w:proofErr w:type="spellEnd"/>
-            <w:r>
-              <w:t>)/2</w:t>
+              <w:t>(W+2*DeltaW)/2</w:t>
             </w:r>
           </w:p>
         </w:tc>
@@ -457,13 +303,8 @@
             <w:tcW w:w="2697" w:type="dxa"/>
           </w:tcPr>
           <w:p>
-            <w:proofErr w:type="spellStart"/>
-            <w:r>
-              <w:t>Ymin</w:t>
-            </w:r>
-            <w:proofErr w:type="spellEnd"/>
-            <w:r>
-              <w:t>:</w:t>
+            <w:r>
+              <w:t>Ymin:</w:t>
             </w:r>
           </w:p>
         </w:tc>
@@ -482,13 +323,8 @@
             <w:tcW w:w="2698" w:type="dxa"/>
           </w:tcPr>
           <w:p>
-            <w:proofErr w:type="spellStart"/>
-            <w:r>
-              <w:t>Ymax</w:t>
-            </w:r>
-            <w:proofErr w:type="spellEnd"/>
-            <w:r>
-              <w:t>:</w:t>
+            <w:r>
+              <w:t>Ymax:</w:t>
             </w:r>
           </w:p>
         </w:tc>
@@ -509,13 +345,8 @@
             <w:tcW w:w="2697" w:type="dxa"/>
           </w:tcPr>
           <w:p>
-            <w:proofErr w:type="spellStart"/>
-            <w:r>
-              <w:t>Zmin</w:t>
-            </w:r>
-            <w:proofErr w:type="spellEnd"/>
-            <w:r>
-              <w:t>:</w:t>
+            <w:r>
+              <w:t>Zmin:</w:t>
             </w:r>
           </w:p>
         </w:tc>
@@ -525,15 +356,7 @@
           </w:tcPr>
           <w:p>
             <w:r>
-              <w:t>-(L+2*</w:t>
-            </w:r>
-            <w:proofErr w:type="spellStart"/>
-            <w:r>
-              <w:t>DeltaL</w:t>
-            </w:r>
-            <w:proofErr w:type="spellEnd"/>
-            <w:r>
-              <w:t>)/2</w:t>
+              <w:t>-(L+2*DeltaL)/2</w:t>
             </w:r>
           </w:p>
         </w:tc>
@@ -542,13 +365,8 @@
             <w:tcW w:w="2698" w:type="dxa"/>
           </w:tcPr>
           <w:p>
-            <w:proofErr w:type="spellStart"/>
-            <w:r>
-              <w:t>Zmax</w:t>
-            </w:r>
-            <w:proofErr w:type="spellEnd"/>
-            <w:r>
-              <w:t>:</w:t>
+            <w:r>
+              <w:t>Zmax:</w:t>
             </w:r>
           </w:p>
         </w:tc>
@@ -558,15 +376,7 @@
           </w:tcPr>
           <w:p>
             <w:r>
-              <w:t>(L+2*</w:t>
-            </w:r>
-            <w:proofErr w:type="spellStart"/>
-            <w:r>
-              <w:t>DeltaL</w:t>
-            </w:r>
-            <w:proofErr w:type="spellEnd"/>
-            <w:r>
-              <w:t>)/2</w:t>
+              <w:t>(L+2*DeltaL)/2</w:t>
             </w:r>
           </w:p>
         </w:tc>
@@ -575,6 +385,7 @@
     <w:p/>
     <w:p>
       <w:r>
+        <w:lastRenderedPageBreak/>
         <w:t>Use a new material (created by you), called ‘FR4’</w:t>
       </w:r>
       <w:r>
@@ -622,11 +433,9 @@
             <w:tcW w:w="5395" w:type="dxa"/>
           </w:tcPr>
           <w:p>
-            <w:proofErr w:type="spellStart"/>
             <w:r>
               <w:t>epsilonrelative</w:t>
             </w:r>
-            <w:proofErr w:type="spellEnd"/>
           </w:p>
         </w:tc>
       </w:tr>
@@ -765,7 +574,13 @@
     </w:p>
     <w:p>
       <w:r>
-        <w:t>Create the patch antenna made of annealed copper with the following parameters:</w:t>
+        <w:t>Create the patch antenna</w:t>
+      </w:r>
+      <w:r>
+        <w:t xml:space="preserve"> (called ‘PATCH ANTENNA’)</w:t>
+      </w:r>
+      <w:r>
+        <w:t xml:space="preserve"> made of annealed copper with the following parameters:</w:t>
       </w:r>
     </w:p>
     <w:tbl>
@@ -786,13 +601,8 @@
             <w:tcW w:w="2697" w:type="dxa"/>
           </w:tcPr>
           <w:p>
-            <w:proofErr w:type="spellStart"/>
-            <w:r>
-              <w:t>Umin</w:t>
-            </w:r>
-            <w:proofErr w:type="spellEnd"/>
-            <w:r>
-              <w:t>:</w:t>
+            <w:r>
+              <w:t>Umin:</w:t>
             </w:r>
           </w:p>
         </w:tc>
@@ -811,13 +621,8 @@
             <w:tcW w:w="2698" w:type="dxa"/>
           </w:tcPr>
           <w:p>
-            <w:proofErr w:type="spellStart"/>
-            <w:r>
-              <w:t>Umax</w:t>
-            </w:r>
-            <w:proofErr w:type="spellEnd"/>
-            <w:r>
-              <w:t>:</w:t>
+            <w:r>
+              <w:t>Umax:</w:t>
             </w:r>
           </w:p>
         </w:tc>
@@ -838,11 +643,9 @@
             <w:tcW w:w="2697" w:type="dxa"/>
           </w:tcPr>
           <w:p>
-            <w:proofErr w:type="spellStart"/>
             <w:r>
               <w:t>Vmin</w:t>
             </w:r>
-            <w:proofErr w:type="spellEnd"/>
           </w:p>
         </w:tc>
         <w:tc>
@@ -882,13 +685,8 @@
             <w:tcW w:w="2697" w:type="dxa"/>
           </w:tcPr>
           <w:p>
-            <w:proofErr w:type="spellStart"/>
-            <w:r>
-              <w:t>Wmin</w:t>
-            </w:r>
-            <w:proofErr w:type="spellEnd"/>
-            <w:r>
-              <w:t>:</w:t>
+            <w:r>
+              <w:t>Wmin:</w:t>
             </w:r>
           </w:p>
         </w:tc>
@@ -907,13 +705,8 @@
             <w:tcW w:w="2698" w:type="dxa"/>
           </w:tcPr>
           <w:p>
-            <w:proofErr w:type="spellStart"/>
-            <w:r>
-              <w:t>Wmax</w:t>
-            </w:r>
-            <w:proofErr w:type="spellEnd"/>
-            <w:r>
-              <w:t>:</w:t>
+            <w:r>
+              <w:t>Wmax:</w:t>
             </w:r>
           </w:p>
         </w:tc>
@@ -923,7 +716,7 @@
           </w:tcPr>
           <w:p>
             <w:r>
-              <w:t>h</w:t>
+              <w:t>t</w:t>
             </w:r>
           </w:p>
         </w:tc>
@@ -960,7 +753,13 @@
     </w:p>
     <w:p>
       <w:r>
-        <w:t>Using the previous WCS plane, make the microstrip feed using annealed copper with the following parameters:</w:t>
+        <w:t xml:space="preserve">Using the previous WCS plane, make the microstrip feed </w:t>
+      </w:r>
+      <w:r>
+        <w:t xml:space="preserve">(called ‘MICROSTRIP FEED’) </w:t>
+      </w:r>
+      <w:r>
+        <w:t>using annealed copper with the following parameters:</w:t>
       </w:r>
     </w:p>
     <w:tbl>
@@ -981,14 +780,9 @@
             <w:tcW w:w="2697" w:type="dxa"/>
           </w:tcPr>
           <w:p>
-            <w:proofErr w:type="spellStart"/>
             <w:r>
               <w:lastRenderedPageBreak/>
-              <w:t>Umin</w:t>
-            </w:r>
-            <w:proofErr w:type="spellEnd"/>
-            <w:r>
-              <w:t>:</w:t>
+              <w:t>Umin:</w:t>
             </w:r>
           </w:p>
         </w:tc>
@@ -998,15 +792,7 @@
           </w:tcPr>
           <w:p>
             <w:r>
-              <w:t>-</w:t>
-            </w:r>
-            <w:proofErr w:type="spellStart"/>
-            <w:r>
-              <w:t>Wf</w:t>
-            </w:r>
-            <w:proofErr w:type="spellEnd"/>
-            <w:r>
-              <w:t>/2</w:t>
+              <w:t>-Wf/2</w:t>
             </w:r>
           </w:p>
         </w:tc>
@@ -1015,13 +801,8 @@
             <w:tcW w:w="2698" w:type="dxa"/>
           </w:tcPr>
           <w:p>
-            <w:proofErr w:type="spellStart"/>
-            <w:r>
-              <w:t>Umax</w:t>
-            </w:r>
-            <w:proofErr w:type="spellEnd"/>
-            <w:r>
-              <w:t>:</w:t>
+            <w:r>
+              <w:t>Umax:</w:t>
             </w:r>
           </w:p>
         </w:tc>
@@ -1030,13 +811,8 @@
             <w:tcW w:w="2698" w:type="dxa"/>
           </w:tcPr>
           <w:p>
-            <w:proofErr w:type="spellStart"/>
-            <w:r>
-              <w:t>Wf</w:t>
-            </w:r>
-            <w:proofErr w:type="spellEnd"/>
-            <w:r>
-              <w:t>/2</w:t>
+            <w:r>
+              <w:t>Wf/2</w:t>
             </w:r>
           </w:p>
         </w:tc>
@@ -1047,11 +823,9 @@
             <w:tcW w:w="2697" w:type="dxa"/>
           </w:tcPr>
           <w:p>
-            <w:proofErr w:type="spellStart"/>
             <w:r>
               <w:t>Vmin</w:t>
             </w:r>
-            <w:proofErr w:type="spellEnd"/>
           </w:p>
         </w:tc>
         <w:tc>
@@ -1060,8 +834,13 @@
           </w:tcPr>
           <w:p>
             <w:r>
-              <w:t>-L/2-DeltaL/2</w:t>
-            </w:r>
+              <w:t>-L/2-Delta</w:t>
+            </w:r>
+            <w:r>
+              <w:t>L</w:t>
+            </w:r>
+            <w:bookmarkStart w:id="0" w:name="_GoBack"/>
+            <w:bookmarkEnd w:id="0"/>
           </w:p>
         </w:tc>
         <w:tc>
@@ -1091,13 +870,8 @@
             <w:tcW w:w="2697" w:type="dxa"/>
           </w:tcPr>
           <w:p>
-            <w:proofErr w:type="spellStart"/>
-            <w:r>
-              <w:t>Wmin</w:t>
-            </w:r>
-            <w:proofErr w:type="spellEnd"/>
-            <w:r>
-              <w:t>:</w:t>
+            <w:r>
+              <w:t>Wmin:</w:t>
             </w:r>
           </w:p>
         </w:tc>
@@ -1116,13 +890,8 @@
             <w:tcW w:w="2698" w:type="dxa"/>
           </w:tcPr>
           <w:p>
-            <w:proofErr w:type="spellStart"/>
-            <w:r>
-              <w:t>Wmax</w:t>
-            </w:r>
-            <w:proofErr w:type="spellEnd"/>
-            <w:r>
-              <w:t>:</w:t>
+            <w:r>
+              <w:t>Wmax:</w:t>
             </w:r>
           </w:p>
         </w:tc>
@@ -1132,7 +901,7 @@
           </w:tcPr>
           <w:p>
             <w:r>
-              <w:t>h</w:t>
+              <w:t>t</w:t>
             </w:r>
           </w:p>
         </w:tc>
@@ -1190,15 +959,7 @@
     </w:p>
     <w:p>
       <w:r>
-        <w:t xml:space="preserve">Create a waveguide port, with the change the entry on </w:t>
-      </w:r>
-      <w:proofErr w:type="spellStart"/>
-      <w:r>
-        <w:t>Ymin</w:t>
-      </w:r>
-      <w:proofErr w:type="spellEnd"/>
-      <w:r>
-        <w:t xml:space="preserve"> from 0 to t + h.</w:t>
+        <w:t>Create a waveguide port, with the change the entry on Ymin from 0 to t + h.</w:t>
       </w:r>
     </w:p>
     <w:p>
@@ -1236,7 +997,13 @@
     </w:p>
     <w:p>
       <w:r>
-        <w:t>You would see ‘BLOOD’, ‘GROUND PLANE’, ‘PATCH ANTENNA’. Do the following steps:</w:t>
+        <w:t>You would see ‘</w:t>
+      </w:r>
+      <w:r>
+        <w:t>SUBSTRATE</w:t>
+      </w:r>
+      <w:r>
+        <w:t>’, ‘GROUND PLANE’, ‘PATCH ANTENNA’. Do the following steps:</w:t>
       </w:r>
     </w:p>
     <w:tbl>
@@ -1278,7 +1045,7 @@
           </w:tcPr>
           <w:p>
             <w:r>
-              <w:t>BLOOD</w:t>
+              <w:t>PATCH ANTENNA</w:t>
             </w:r>
           </w:p>
         </w:tc>
@@ -1321,7 +1088,6 @@
             <w:r>
               <w:t xml:space="preserve">Ensure that ‘Copy’ is checked, and translate by W = </w:t>
             </w:r>
-            <w:proofErr w:type="spellStart"/>
             <w:r>
               <w:rPr>
                 <w:b/>
@@ -1329,7 +1095,6 @@
               </w:rPr>
               <w:t>th</w:t>
             </w:r>
-            <w:proofErr w:type="spellEnd"/>
             <w:r>
               <w:rPr>
                 <w:b/>
@@ -1350,7 +1115,7 @@
           </w:tcPr>
           <w:p>
             <w:r>
-              <w:t>GROUND PLANE</w:t>
+              <w:t>SUBSTRATE</w:t>
             </w:r>
           </w:p>
         </w:tc>
@@ -1393,7 +1158,6 @@
             <w:r>
               <w:t xml:space="preserve">Ensure that ‘Copy’ is checked, and translate by W = </w:t>
             </w:r>
-            <w:proofErr w:type="spellStart"/>
             <w:r>
               <w:rPr>
                 <w:b/>
@@ -1401,7 +1165,6 @@
               </w:rPr>
               <w:t>th</w:t>
             </w:r>
-            <w:proofErr w:type="spellEnd"/>
             <w:r>
               <w:rPr>
                 <w:b/>
@@ -1443,7 +1206,7 @@
           </w:tcPr>
           <w:p>
             <w:r>
-              <w:t>PATCH ANTENNA</w:t>
+              <w:t>GROUND PLANE</w:t>
             </w:r>
           </w:p>
         </w:tc>
@@ -1486,21 +1249,12 @@
             <w:r>
               <w:t xml:space="preserve">Ensure that ‘Copy’ is checked, and translate by W = </w:t>
             </w:r>
-            <w:proofErr w:type="spellStart"/>
             <w:r>
               <w:rPr>
                 <w:b/>
                 <w:bCs/>
               </w:rPr>
-              <w:t>th</w:t>
-            </w:r>
-            <w:proofErr w:type="spellEnd"/>
-            <w:r>
-              <w:rPr>
-                <w:b/>
-                <w:bCs/>
-              </w:rPr>
-              <w:t xml:space="preserve"> + 3 * t + 2 * h</w:t>
+              <w:t>th + 3 * t + 2 * h</w:t>
             </w:r>
             <w:r>
               <w:t>.</w:t>
@@ -1566,13 +1320,8 @@
             <w:tcW w:w="2697" w:type="dxa"/>
           </w:tcPr>
           <w:p>
-            <w:proofErr w:type="spellStart"/>
-            <w:r>
-              <w:t>Umin</w:t>
-            </w:r>
-            <w:proofErr w:type="spellEnd"/>
-            <w:r>
-              <w:t>:</w:t>
+            <w:r>
+              <w:t>Umin:</w:t>
             </w:r>
           </w:p>
         </w:tc>
@@ -1582,15 +1331,7 @@
           </w:tcPr>
           <w:p>
             <w:r>
-              <w:t>-</w:t>
-            </w:r>
-            <w:proofErr w:type="spellStart"/>
-            <w:r>
-              <w:t>wi</w:t>
-            </w:r>
-            <w:proofErr w:type="spellEnd"/>
-            <w:r>
-              <w:t>/2</w:t>
+              <w:t>-wi/2</w:t>
             </w:r>
           </w:p>
         </w:tc>
@@ -1599,13 +1340,8 @@
             <w:tcW w:w="2698" w:type="dxa"/>
           </w:tcPr>
           <w:p>
-            <w:proofErr w:type="spellStart"/>
-            <w:r>
-              <w:t>Umax</w:t>
-            </w:r>
-            <w:proofErr w:type="spellEnd"/>
-            <w:r>
-              <w:t>:</w:t>
+            <w:r>
+              <w:t>Umax:</w:t>
             </w:r>
           </w:p>
         </w:tc>
@@ -1614,13 +1350,8 @@
             <w:tcW w:w="2698" w:type="dxa"/>
           </w:tcPr>
           <w:p>
-            <w:proofErr w:type="spellStart"/>
-            <w:r>
-              <w:t>wi</w:t>
-            </w:r>
-            <w:proofErr w:type="spellEnd"/>
-            <w:r>
-              <w:t>/2</w:t>
+            <w:r>
+              <w:t>wi/2</w:t>
             </w:r>
           </w:p>
         </w:tc>
@@ -1631,11 +1362,9 @@
             <w:tcW w:w="2697" w:type="dxa"/>
           </w:tcPr>
           <w:p>
-            <w:proofErr w:type="spellStart"/>
             <w:r>
               <w:t>Vmin</w:t>
             </w:r>
-            <w:proofErr w:type="spellEnd"/>
           </w:p>
         </w:tc>
         <w:tc>
@@ -1644,13 +1373,7 @@
           </w:tcPr>
           <w:p>
             <w:r>
-              <w:t>-L</w:t>
-            </w:r>
-            <w:r>
-              <w:t>/2</w:t>
-            </w:r>
-            <w:r>
-              <w:t>-DeltaL</w:t>
+              <w:t>-L/2-DeltaL</w:t>
             </w:r>
           </w:p>
         </w:tc>
@@ -1670,10 +1393,7 @@
           </w:tcPr>
           <w:p>
             <w:r>
-              <w:t>L/2</w:t>
-            </w:r>
-            <w:r>
-              <w:t>+DeltaL</w:t>
+              <w:t>L/2+DeltaL</w:t>
             </w:r>
           </w:p>
         </w:tc>
@@ -1684,13 +1404,8 @@
             <w:tcW w:w="2697" w:type="dxa"/>
           </w:tcPr>
           <w:p>
-            <w:proofErr w:type="spellStart"/>
-            <w:r>
-              <w:t>Wmin</w:t>
-            </w:r>
-            <w:proofErr w:type="spellEnd"/>
-            <w:r>
-              <w:t>:</w:t>
+            <w:r>
+              <w:t>Wmin:</w:t>
             </w:r>
           </w:p>
         </w:tc>
@@ -1699,13 +1414,8 @@
             <w:tcW w:w="2697" w:type="dxa"/>
           </w:tcPr>
           <w:p>
-            <w:proofErr w:type="spellStart"/>
-            <w:r>
-              <w:t>th</w:t>
-            </w:r>
-            <w:proofErr w:type="spellEnd"/>
-            <w:r>
-              <w:t>/2-di2/2</w:t>
+            <w:r>
+              <w:t>th/2-di/2</w:t>
             </w:r>
           </w:p>
         </w:tc>
@@ -1714,13 +1424,8 @@
             <w:tcW w:w="2698" w:type="dxa"/>
           </w:tcPr>
           <w:p>
-            <w:proofErr w:type="spellStart"/>
-            <w:r>
-              <w:t>Wmax</w:t>
-            </w:r>
-            <w:proofErr w:type="spellEnd"/>
-            <w:r>
-              <w:t>:</w:t>
+            <w:r>
+              <w:t>Wmax:</w:t>
             </w:r>
           </w:p>
         </w:tc>
@@ -1729,13 +1434,8 @@
             <w:tcW w:w="2698" w:type="dxa"/>
           </w:tcPr>
           <w:p>
-            <w:proofErr w:type="spellStart"/>
-            <w:r>
-              <w:t>th</w:t>
-            </w:r>
-            <w:proofErr w:type="spellEnd"/>
-            <w:r>
-              <w:t>/2+di/2</w:t>
+            <w:r>
+              <w:t>th/2+di/2</w:t>
             </w:r>
           </w:p>
         </w:tc>
@@ -1785,11 +1485,9 @@
             <w:tcW w:w="5395" w:type="dxa"/>
           </w:tcPr>
           <w:p>
-            <w:proofErr w:type="spellStart"/>
             <w:r>
               <w:t>Mue</w:t>
             </w:r>
-            <w:proofErr w:type="spellEnd"/>
           </w:p>
         </w:tc>
         <w:tc>
@@ -1977,8 +1675,6 @@
         </w:rPr>
         <w:t xml:space="preserve"> S-parameter. Do the above for each parameter (view each, S11, S12, S21 and S22 and save them into different filenames).</w:t>
       </w:r>
-      <w:bookmarkStart w:id="0" w:name="_GoBack"/>
-      <w:bookmarkEnd w:id="0"/>
     </w:p>
     <w:sectPr>
       <w:pgSz w:w="12240" w:h="15840"/>

</xml_diff>